<commit_message>
corregidos casos de uso
</commit_message>
<xml_diff>
--- a/segunda_fase/CASOS DE USO.docx
+++ b/segunda_fase/CASOS DE USO.docx
@@ -31,6 +31,7 @@
       </w:pPr>
       <w:r>
         <w:rPr>
+          <w:noProof/>
           <w:lang w:val="es-CR"/>
         </w:rPr>
         <w:drawing>
@@ -99,13 +100,14 @@
       </w:pPr>
       <w:r>
         <w:rPr>
+          <w:noProof/>
           <w:lang w:val="es-CR"/>
         </w:rPr>
         <w:drawing>
-          <wp:inline distT="0" distB="0" distL="0" distR="0" wp14:anchorId="742BC96B" wp14:editId="43E6E40A">
-            <wp:extent cx="5943600" cy="5070475"/>
-            <wp:effectExtent l="0" t="0" r="0" b="0"/>
-            <wp:docPr id="3" name="Picture 3"/>
+          <wp:inline distT="0" distB="0" distL="0" distR="0" wp14:anchorId="47A16F82" wp14:editId="3B1A8E3C">
+            <wp:extent cx="5703824" cy="5444836"/>
+            <wp:effectExtent l="0" t="0" r="0" b="3810"/>
+            <wp:docPr id="12" name="Picture 12"/>
             <wp:cNvGraphicFramePr>
               <a:graphicFrameLocks xmlns:a="http://schemas.openxmlformats.org/drawingml/2006/main" noChangeAspect="1"/>
             </wp:cNvGraphicFramePr>
@@ -113,11 +115,17 @@
               <a:graphicData uri="http://schemas.openxmlformats.org/drawingml/2006/picture">
                 <pic:pic xmlns:pic="http://schemas.openxmlformats.org/drawingml/2006/picture">
                   <pic:nvPicPr>
-                    <pic:cNvPr id="1" name=""/>
+                    <pic:cNvPr id="12" name="Picture 12"/>
                     <pic:cNvPicPr/>
                   </pic:nvPicPr>
                   <pic:blipFill>
-                    <a:blip r:embed="rId6"/>
+                    <a:blip r:embed="rId6">
+                      <a:extLst>
+                        <a:ext uri="{28A0092B-C50C-407E-A947-70E740481C1C}">
+                          <a14:useLocalDpi xmlns:a14="http://schemas.microsoft.com/office/drawing/2010/main" val="0"/>
+                        </a:ext>
+                      </a:extLst>
+                    </a:blip>
                     <a:stretch>
                       <a:fillRect/>
                     </a:stretch>
@@ -125,7 +133,7 @@
                   <pic:spPr>
                     <a:xfrm>
                       <a:off x="0" y="0"/>
-                      <a:ext cx="5943600" cy="5070475"/>
+                      <a:ext cx="5708023" cy="5448844"/>
                     </a:xfrm>
                     <a:prstGeom prst="rect">
                       <a:avLst/>
@@ -155,6 +163,13 @@
     </w:p>
     <w:p>
       <w:pPr>
+        <w:rPr>
+          <w:lang w:val="es-CR"/>
+        </w:rPr>
+      </w:pPr>
+    </w:p>
+    <w:p>
+      <w:pPr>
         <w:pStyle w:val="Heading2"/>
         <w:rPr>
           <w:u w:val="single"/>
@@ -166,7 +181,7 @@
           <w:u w:val="single"/>
           <w:lang w:val="es-CR"/>
         </w:rPr>
-        <w:t>Generación de cuentas</w:t>
+        <w:t>Encender el dispositivo</w:t>
       </w:r>
     </w:p>
     <w:p>
@@ -193,7 +208,49 @@
         <w:rPr>
           <w:lang w:val="es-CR"/>
         </w:rPr>
-        <w:t>El usuario genera una cuenta para asociar los datos de sus mediciones.</w:t>
+        <w:t xml:space="preserve">El usuario o el médico encienden el dispositivo, energizando el circuito e inicializando todos los protocolos de activación que requiera (calibración, </w:t>
+      </w:r>
+      <w:proofErr w:type="spellStart"/>
+      <w:r>
+        <w:rPr>
+          <w:lang w:val="es-CR"/>
+        </w:rPr>
+        <w:t>self</w:t>
+      </w:r>
+      <w:proofErr w:type="spellEnd"/>
+      <w:r>
+        <w:rPr>
+          <w:lang w:val="es-CR"/>
+        </w:rPr>
+        <w:t xml:space="preserve"> </w:t>
+      </w:r>
+      <w:proofErr w:type="spellStart"/>
+      <w:r>
+        <w:rPr>
+          <w:lang w:val="es-CR"/>
+        </w:rPr>
+        <w:t>check</w:t>
+      </w:r>
+      <w:proofErr w:type="spellEnd"/>
+      <w:r>
+        <w:rPr>
+          <w:lang w:val="es-CR"/>
+        </w:rPr>
+        <w:t xml:space="preserve">, comunicación con la </w:t>
+      </w:r>
+      <w:proofErr w:type="gramStart"/>
+      <w:r>
+        <w:rPr>
+          <w:lang w:val="es-CR"/>
+        </w:rPr>
+        <w:t>nube,…</w:t>
+      </w:r>
+      <w:proofErr w:type="gramEnd"/>
+      <w:r>
+        <w:rPr>
+          <w:lang w:val="es-CR"/>
+        </w:rPr>
+        <w:t>)</w:t>
       </w:r>
     </w:p>
     <w:p>
@@ -212,15 +269,20 @@
     </w:p>
     <w:p>
       <w:pPr>
-        <w:rPr>
-          <w:lang w:val="es-CR"/>
-        </w:rPr>
-      </w:pPr>
-      <w:r>
-        <w:rPr>
-          <w:lang w:val="es-CR"/>
-        </w:rPr>
-        <w:t>El usuario o el médico.</w:t>
+        <w:pStyle w:val="ListParagraph"/>
+        <w:numPr>
+          <w:ilvl w:val="0"/>
+          <w:numId w:val="18"/>
+        </w:numPr>
+        <w:rPr>
+          <w:lang w:val="es-CR"/>
+        </w:rPr>
+      </w:pPr>
+      <w:r>
+        <w:rPr>
+          <w:lang w:val="es-CR"/>
+        </w:rPr>
+        <w:t>El usuario</w:t>
       </w:r>
     </w:p>
     <w:p>
@@ -247,15 +309,20 @@
     </w:p>
     <w:p>
       <w:pPr>
-        <w:rPr>
-          <w:lang w:val="es-CR"/>
-        </w:rPr>
-      </w:pPr>
-      <w:r>
-        <w:rPr>
-          <w:lang w:val="es-CR"/>
-        </w:rPr>
-        <w:t>-</w:t>
+        <w:pStyle w:val="ListParagraph"/>
+        <w:numPr>
+          <w:ilvl w:val="0"/>
+          <w:numId w:val="18"/>
+        </w:numPr>
+        <w:rPr>
+          <w:lang w:val="es-CR"/>
+        </w:rPr>
+      </w:pPr>
+      <w:r>
+        <w:rPr>
+          <w:lang w:val="es-CR"/>
+        </w:rPr>
+        <w:t>La batería del dispositivo debe tener suficiente carga.</w:t>
       </w:r>
     </w:p>
     <w:p>
@@ -287,17 +354,17 @@
         <w:pStyle w:val="ListParagraph"/>
         <w:numPr>
           <w:ilvl w:val="0"/>
-          <w:numId w:val="8"/>
-        </w:numPr>
-        <w:rPr>
-          <w:lang w:val="es-CR"/>
-        </w:rPr>
-      </w:pPr>
-      <w:r>
-        <w:rPr>
-          <w:lang w:val="es-CR"/>
-        </w:rPr>
-        <w:t>El usuario tiene una cuenta en la cual observar su historial.</w:t>
+          <w:numId w:val="18"/>
+        </w:numPr>
+        <w:rPr>
+          <w:lang w:val="es-CR"/>
+        </w:rPr>
+      </w:pPr>
+      <w:r>
+        <w:rPr>
+          <w:lang w:val="es-CR"/>
+        </w:rPr>
+        <w:t>El dispositivo queda en estado listo para ser utilizado.</w:t>
       </w:r>
     </w:p>
     <w:p>
@@ -311,92 +378,51 @@
         <w:rPr>
           <w:lang w:val="es-CR"/>
         </w:rPr>
-        <w:t xml:space="preserve">Flujo </w:t>
-      </w:r>
-      <w:r>
-        <w:rPr>
-          <w:lang w:val="es-CR"/>
-        </w:rPr>
-        <w:t xml:space="preserve">principal </w:t>
-      </w:r>
-      <w:r>
-        <w:rPr>
-          <w:lang w:val="es-CR"/>
-        </w:rPr>
-        <w:t>de eventos</w:t>
-      </w:r>
-    </w:p>
-    <w:p>
-      <w:pPr>
-        <w:pStyle w:val="ListParagraph"/>
-        <w:numPr>
-          <w:ilvl w:val="0"/>
-          <w:numId w:val="3"/>
-        </w:numPr>
-        <w:rPr>
-          <w:lang w:val="es-CR"/>
-        </w:rPr>
-      </w:pPr>
-      <w:r>
-        <w:rPr>
-          <w:lang w:val="es-CR"/>
-        </w:rPr>
-        <w:t>El usuario enciende el dispositivo.</w:t>
-      </w:r>
-    </w:p>
-    <w:p>
-      <w:pPr>
-        <w:pStyle w:val="ListParagraph"/>
-        <w:numPr>
-          <w:ilvl w:val="0"/>
-          <w:numId w:val="3"/>
-        </w:numPr>
-        <w:rPr>
-          <w:lang w:val="es-CR"/>
-        </w:rPr>
-      </w:pPr>
-      <w:r>
-        <w:rPr>
-          <w:lang w:val="es-CR"/>
-        </w:rPr>
-        <w:t>El sistema presenta al usuario una lista de cuentas a elegir con la opción de hacer una cuenta nueva.</w:t>
-      </w:r>
-    </w:p>
-    <w:p>
-      <w:pPr>
-        <w:pStyle w:val="ListParagraph"/>
-        <w:numPr>
-          <w:ilvl w:val="0"/>
-          <w:numId w:val="3"/>
-        </w:numPr>
-        <w:rPr>
-          <w:lang w:val="es-CR"/>
-        </w:rPr>
-      </w:pPr>
-      <w:r>
-        <w:rPr>
-          <w:lang w:val="es-CR"/>
-        </w:rPr>
-        <w:t>El usuario introduce los datos de la cuenta a crear.</w:t>
-      </w:r>
-    </w:p>
-    <w:p>
-      <w:pPr>
-        <w:pStyle w:val="ListParagraph"/>
-        <w:numPr>
-          <w:ilvl w:val="0"/>
-          <w:numId w:val="3"/>
-        </w:numPr>
-        <w:rPr>
-          <w:lang w:val="es-CR"/>
-        </w:rPr>
-      </w:pPr>
-      <w:r>
-        <w:rPr>
-          <w:lang w:val="es-CR"/>
-        </w:rPr>
-        <w:t>El sistema entra a la cuenta recién creada y despliega un menú con las posibles mediciones.</w:t>
-      </w:r>
+        <w:t>Flujo principal de eventos</w:t>
+      </w:r>
+    </w:p>
+    <w:p>
+      <w:pPr>
+        <w:pStyle w:val="ListParagraph"/>
+        <w:numPr>
+          <w:ilvl w:val="0"/>
+          <w:numId w:val="23"/>
+        </w:numPr>
+        <w:rPr>
+          <w:lang w:val="es-CR"/>
+        </w:rPr>
+      </w:pPr>
+      <w:r>
+        <w:rPr>
+          <w:lang w:val="es-CR"/>
+        </w:rPr>
+        <w:t>El usuario presiona el botón de encendido.</w:t>
+      </w:r>
+    </w:p>
+    <w:p>
+      <w:pPr>
+        <w:pStyle w:val="ListParagraph"/>
+        <w:numPr>
+          <w:ilvl w:val="0"/>
+          <w:numId w:val="23"/>
+        </w:numPr>
+        <w:rPr>
+          <w:lang w:val="es-CR"/>
+        </w:rPr>
+      </w:pPr>
+      <w:r>
+        <w:rPr>
+          <w:lang w:val="es-CR"/>
+        </w:rPr>
+        <w:t>El sistema realiza protocolos de inicialización.</w:t>
+      </w:r>
+    </w:p>
+    <w:p>
+      <w:pPr>
+        <w:rPr>
+          <w:lang w:val="es-CR"/>
+        </w:rPr>
+      </w:pPr>
     </w:p>
     <w:p>
       <w:pPr>
@@ -411,7 +437,7 @@
           <w:u w:val="single"/>
           <w:lang w:val="es-CR"/>
         </w:rPr>
-        <w:t>Medición de bioimpedancia/ángulo de fase</w:t>
+        <w:t>Seleccionar cuenta</w:t>
       </w:r>
     </w:p>
     <w:p>
@@ -438,19 +464,7 @@
         <w:rPr>
           <w:lang w:val="es-CR"/>
         </w:rPr>
-        <w:t>El usuario elije las opciones asociadas a la medición de la bioimpedancia/ángulo de fase y el dispositivo ejecuta la medición,</w:t>
-      </w:r>
-      <w:r>
-        <w:rPr>
-          <w:lang w:val="es-CR"/>
-        </w:rPr>
-        <w:t xml:space="preserve"> muestra los datos,</w:t>
-      </w:r>
-      <w:r>
-        <w:rPr>
-          <w:lang w:val="es-CR"/>
-        </w:rPr>
-        <w:t xml:space="preserve"> guardando luego los datos a la nube.</w:t>
+        <w:t>El usuario o el médico seleccionan la cuenta que se utilizará para la sesión.</w:t>
       </w:r>
     </w:p>
     <w:p>
@@ -469,15 +483,38 @@
     </w:p>
     <w:p>
       <w:pPr>
-        <w:rPr>
-          <w:lang w:val="es-CR"/>
-        </w:rPr>
-      </w:pPr>
-      <w:r>
-        <w:rPr>
-          <w:lang w:val="es-CR"/>
-        </w:rPr>
-        <w:t>El usuario o el médico.</w:t>
+        <w:pStyle w:val="ListParagraph"/>
+        <w:numPr>
+          <w:ilvl w:val="0"/>
+          <w:numId w:val="19"/>
+        </w:numPr>
+        <w:rPr>
+          <w:lang w:val="es-CR"/>
+        </w:rPr>
+      </w:pPr>
+      <w:r>
+        <w:rPr>
+          <w:lang w:val="es-CR"/>
+        </w:rPr>
+        <w:t>El usuario</w:t>
+      </w:r>
+    </w:p>
+    <w:p>
+      <w:pPr>
+        <w:pStyle w:val="ListParagraph"/>
+        <w:numPr>
+          <w:ilvl w:val="0"/>
+          <w:numId w:val="19"/>
+        </w:numPr>
+        <w:rPr>
+          <w:lang w:val="es-CR"/>
+        </w:rPr>
+      </w:pPr>
+      <w:r>
+        <w:rPr>
+          <w:lang w:val="es-CR"/>
+        </w:rPr>
+        <w:t>El médico</w:t>
       </w:r>
     </w:p>
     <w:p>
@@ -507,31 +544,17 @@
         <w:pStyle w:val="ListParagraph"/>
         <w:numPr>
           <w:ilvl w:val="0"/>
-          <w:numId w:val="8"/>
-        </w:numPr>
-        <w:rPr>
-          <w:lang w:val="es-CR"/>
-        </w:rPr>
-      </w:pPr>
-      <w:r>
-        <w:rPr>
-          <w:lang w:val="es-CR"/>
-        </w:rPr>
-        <w:t xml:space="preserve">El usuario debe estar </w:t>
-      </w:r>
-      <w:proofErr w:type="spellStart"/>
-      <w:r>
-        <w:rPr>
-          <w:lang w:val="es-CR"/>
-        </w:rPr>
-        <w:t>logeado</w:t>
-      </w:r>
-      <w:proofErr w:type="spellEnd"/>
-      <w:r>
-        <w:rPr>
-          <w:lang w:val="es-CR"/>
-        </w:rPr>
-        <w:t xml:space="preserve"> en su cuenta.</w:t>
+          <w:numId w:val="20"/>
+        </w:numPr>
+        <w:rPr>
+          <w:lang w:val="es-CR"/>
+        </w:rPr>
+      </w:pPr>
+      <w:r>
+        <w:rPr>
+          <w:lang w:val="es-CR"/>
+        </w:rPr>
+        <w:t>Debe existir por lo menos una cuenta en el sistema.</w:t>
       </w:r>
     </w:p>
     <w:p>
@@ -563,6 +586,770 @@
         <w:pStyle w:val="ListParagraph"/>
         <w:numPr>
           <w:ilvl w:val="0"/>
+          <w:numId w:val="20"/>
+        </w:numPr>
+        <w:rPr>
+          <w:lang w:val="es-CR"/>
+        </w:rPr>
+      </w:pPr>
+      <w:r>
+        <w:rPr>
+          <w:lang w:val="es-CR"/>
+        </w:rPr>
+        <w:t xml:space="preserve">El </w:t>
+      </w:r>
+      <w:r>
+        <w:rPr>
+          <w:lang w:val="es-CR"/>
+        </w:rPr>
+        <w:t>sistema queda listo para realizar mediciones, configurar ajustes o revisar el historial.</w:t>
+      </w:r>
+      <w:r>
+        <w:rPr>
+          <w:lang w:val="es-CR"/>
+        </w:rPr>
+        <w:t xml:space="preserve"> </w:t>
+      </w:r>
+    </w:p>
+    <w:p>
+      <w:pPr>
+        <w:pStyle w:val="Heading3"/>
+        <w:rPr>
+          <w:lang w:val="es-CR"/>
+        </w:rPr>
+      </w:pPr>
+      <w:r>
+        <w:rPr>
+          <w:lang w:val="es-CR"/>
+        </w:rPr>
+        <w:t>Flujo principal de eventos</w:t>
+      </w:r>
+    </w:p>
+    <w:p>
+      <w:pPr>
+        <w:pStyle w:val="ListParagraph"/>
+        <w:numPr>
+          <w:ilvl w:val="0"/>
+          <w:numId w:val="24"/>
+        </w:numPr>
+        <w:rPr>
+          <w:lang w:val="es-CR"/>
+        </w:rPr>
+      </w:pPr>
+      <w:r>
+        <w:rPr>
+          <w:lang w:val="es-CR"/>
+        </w:rPr>
+        <w:t>El sistema muestra un menú con la opción de elegir una cuenta existente o de crear una nueva.</w:t>
+      </w:r>
+    </w:p>
+    <w:p>
+      <w:pPr>
+        <w:pStyle w:val="ListParagraph"/>
+        <w:numPr>
+          <w:ilvl w:val="0"/>
+          <w:numId w:val="24"/>
+        </w:numPr>
+        <w:rPr>
+          <w:lang w:val="es-CR"/>
+        </w:rPr>
+      </w:pPr>
+      <w:r>
+        <w:rPr>
+          <w:lang w:val="es-CR"/>
+        </w:rPr>
+        <w:t>El usuario elije una cuenta existente.</w:t>
+      </w:r>
+    </w:p>
+    <w:p>
+      <w:pPr>
+        <w:pStyle w:val="Heading2"/>
+        <w:rPr>
+          <w:u w:val="single"/>
+          <w:lang w:val="es-CR"/>
+        </w:rPr>
+      </w:pPr>
+      <w:r>
+        <w:rPr>
+          <w:u w:val="single"/>
+          <w:lang w:val="es-CR"/>
+        </w:rPr>
+        <w:t>Generación de cuentas</w:t>
+      </w:r>
+    </w:p>
+    <w:p>
+      <w:pPr>
+        <w:pStyle w:val="Heading3"/>
+        <w:rPr>
+          <w:lang w:val="es-CR"/>
+        </w:rPr>
+      </w:pPr>
+      <w:r>
+        <w:rPr>
+          <w:lang w:val="es-CR"/>
+        </w:rPr>
+        <w:t>Descripción</w:t>
+      </w:r>
+    </w:p>
+    <w:p>
+      <w:pPr>
+        <w:rPr>
+          <w:lang w:val="es-CR"/>
+        </w:rPr>
+      </w:pPr>
+      <w:r>
+        <w:rPr>
+          <w:lang w:val="es-CR"/>
+        </w:rPr>
+        <w:t>El usuario genera una cuenta para asociar los datos de sus mediciones.</w:t>
+      </w:r>
+    </w:p>
+    <w:p>
+      <w:pPr>
+        <w:pStyle w:val="Heading3"/>
+        <w:rPr>
+          <w:lang w:val="es-CR"/>
+        </w:rPr>
+      </w:pPr>
+      <w:r>
+        <w:rPr>
+          <w:lang w:val="es-CR"/>
+        </w:rPr>
+        <w:t>Actores</w:t>
+      </w:r>
+    </w:p>
+    <w:p>
+      <w:pPr>
+        <w:pStyle w:val="ListParagraph"/>
+        <w:numPr>
+          <w:ilvl w:val="0"/>
+          <w:numId w:val="21"/>
+        </w:numPr>
+        <w:rPr>
+          <w:lang w:val="es-CR"/>
+        </w:rPr>
+      </w:pPr>
+      <w:r>
+        <w:rPr>
+          <w:lang w:val="es-CR"/>
+        </w:rPr>
+        <w:t>El usuario</w:t>
+      </w:r>
+    </w:p>
+    <w:p>
+      <w:pPr>
+        <w:pStyle w:val="ListParagraph"/>
+        <w:numPr>
+          <w:ilvl w:val="0"/>
+          <w:numId w:val="21"/>
+        </w:numPr>
+        <w:rPr>
+          <w:lang w:val="es-CR"/>
+        </w:rPr>
+      </w:pPr>
+      <w:r>
+        <w:rPr>
+          <w:lang w:val="es-CR"/>
+        </w:rPr>
+        <w:lastRenderedPageBreak/>
+        <w:t>El médico</w:t>
+      </w:r>
+    </w:p>
+    <w:p>
+      <w:pPr>
+        <w:pStyle w:val="Heading3"/>
+        <w:rPr>
+          <w:lang w:val="es-CR"/>
+        </w:rPr>
+      </w:pPr>
+      <w:proofErr w:type="spellStart"/>
+      <w:r>
+        <w:rPr>
+          <w:lang w:val="es-CR"/>
+        </w:rPr>
+        <w:t>Pre-condiciones</w:t>
+      </w:r>
+      <w:proofErr w:type="spellEnd"/>
+      <w:r>
+        <w:rPr>
+          <w:lang w:val="es-CR"/>
+        </w:rPr>
+        <w:t xml:space="preserve"> necesarias</w:t>
+      </w:r>
+    </w:p>
+    <w:p>
+      <w:pPr>
+        <w:rPr>
+          <w:lang w:val="es-CR"/>
+        </w:rPr>
+      </w:pPr>
+      <w:r>
+        <w:rPr>
+          <w:lang w:val="es-CR"/>
+        </w:rPr>
+        <w:t>-</w:t>
+      </w:r>
+    </w:p>
+    <w:p>
+      <w:pPr>
+        <w:pStyle w:val="Heading3"/>
+        <w:rPr>
+          <w:lang w:val="es-CR"/>
+        </w:rPr>
+      </w:pPr>
+      <w:proofErr w:type="spellStart"/>
+      <w:proofErr w:type="gramStart"/>
+      <w:r>
+        <w:rPr>
+          <w:lang w:val="es-CR"/>
+        </w:rPr>
+        <w:t>Post-condiciones</w:t>
+      </w:r>
+      <w:proofErr w:type="spellEnd"/>
+      <w:proofErr w:type="gramEnd"/>
+      <w:r>
+        <w:rPr>
+          <w:lang w:val="es-CR"/>
+        </w:rPr>
+        <w:t xml:space="preserve"> esperadas</w:t>
+      </w:r>
+    </w:p>
+    <w:p>
+      <w:pPr>
+        <w:pStyle w:val="ListParagraph"/>
+        <w:numPr>
+          <w:ilvl w:val="0"/>
+          <w:numId w:val="8"/>
+        </w:numPr>
+        <w:rPr>
+          <w:lang w:val="es-CR"/>
+        </w:rPr>
+      </w:pPr>
+      <w:r>
+        <w:rPr>
+          <w:lang w:val="es-CR"/>
+        </w:rPr>
+        <w:t>El usuario tiene una cuenta en la cual observar su historial.</w:t>
+      </w:r>
+    </w:p>
+    <w:p>
+      <w:pPr>
+        <w:pStyle w:val="Heading3"/>
+        <w:rPr>
+          <w:lang w:val="es-CR"/>
+        </w:rPr>
+      </w:pPr>
+      <w:r>
+        <w:rPr>
+          <w:lang w:val="es-CR"/>
+        </w:rPr>
+        <w:t xml:space="preserve">Flujo </w:t>
+      </w:r>
+      <w:r>
+        <w:rPr>
+          <w:lang w:val="es-CR"/>
+        </w:rPr>
+        <w:t xml:space="preserve">principal </w:t>
+      </w:r>
+      <w:r>
+        <w:rPr>
+          <w:lang w:val="es-CR"/>
+        </w:rPr>
+        <w:t>de eventos</w:t>
+      </w:r>
+    </w:p>
+    <w:p>
+      <w:pPr>
+        <w:pStyle w:val="ListParagraph"/>
+        <w:numPr>
+          <w:ilvl w:val="0"/>
+          <w:numId w:val="3"/>
+        </w:numPr>
+        <w:rPr>
+          <w:lang w:val="es-CR"/>
+        </w:rPr>
+      </w:pPr>
+      <w:r>
+        <w:rPr>
+          <w:lang w:val="es-CR"/>
+        </w:rPr>
+        <w:t>El usuario enciende el dispositivo.</w:t>
+      </w:r>
+    </w:p>
+    <w:p>
+      <w:pPr>
+        <w:pStyle w:val="ListParagraph"/>
+        <w:numPr>
+          <w:ilvl w:val="0"/>
+          <w:numId w:val="3"/>
+        </w:numPr>
+        <w:rPr>
+          <w:lang w:val="es-CR"/>
+        </w:rPr>
+      </w:pPr>
+      <w:r>
+        <w:rPr>
+          <w:lang w:val="es-CR"/>
+        </w:rPr>
+        <w:t>El sistema presenta al usuario una lista de cuentas a elegir con la opción de hacer una cuenta nueva.</w:t>
+      </w:r>
+    </w:p>
+    <w:p>
+      <w:pPr>
+        <w:pStyle w:val="ListParagraph"/>
+        <w:numPr>
+          <w:ilvl w:val="0"/>
+          <w:numId w:val="3"/>
+        </w:numPr>
+        <w:rPr>
+          <w:lang w:val="es-CR"/>
+        </w:rPr>
+      </w:pPr>
+      <w:r>
+        <w:rPr>
+          <w:lang w:val="es-CR"/>
+        </w:rPr>
+        <w:t>El usuario introduce los datos de la cuenta a crear.</w:t>
+      </w:r>
+    </w:p>
+    <w:p>
+      <w:pPr>
+        <w:pStyle w:val="ListParagraph"/>
+        <w:numPr>
+          <w:ilvl w:val="0"/>
+          <w:numId w:val="3"/>
+        </w:numPr>
+        <w:rPr>
+          <w:lang w:val="es-CR"/>
+        </w:rPr>
+      </w:pPr>
+      <w:r>
+        <w:rPr>
+          <w:lang w:val="es-CR"/>
+        </w:rPr>
+        <w:t xml:space="preserve">El sistema entra a la cuenta recién creada y </w:t>
+      </w:r>
+      <w:r>
+        <w:rPr>
+          <w:lang w:val="es-CR"/>
+        </w:rPr>
+        <w:t>entra al menú principal, donde puede realizar una medición, configurar ajustes o revisar su historial.</w:t>
+      </w:r>
+    </w:p>
+    <w:p>
+      <w:pPr>
+        <w:pStyle w:val="Heading2"/>
+        <w:rPr>
+          <w:u w:val="single"/>
+          <w:lang w:val="es-CR"/>
+        </w:rPr>
+      </w:pPr>
+      <w:r>
+        <w:rPr>
+          <w:u w:val="single"/>
+          <w:lang w:val="es-CR"/>
+        </w:rPr>
+        <w:t>Instalación de electrodos</w:t>
+      </w:r>
+    </w:p>
+    <w:p>
+      <w:pPr>
+        <w:pStyle w:val="Heading3"/>
+        <w:rPr>
+          <w:lang w:val="es-CR"/>
+        </w:rPr>
+      </w:pPr>
+      <w:r>
+        <w:rPr>
+          <w:lang w:val="es-CR"/>
+        </w:rPr>
+        <w:t>Descripción</w:t>
+      </w:r>
+    </w:p>
+    <w:p>
+      <w:pPr>
+        <w:rPr>
+          <w:lang w:val="es-CR"/>
+        </w:rPr>
+      </w:pPr>
+      <w:r>
+        <w:rPr>
+          <w:lang w:val="es-CR"/>
+        </w:rPr>
+        <w:t>El usuario entra en contacto con los electrodos para realizar la medición.</w:t>
+      </w:r>
+    </w:p>
+    <w:p>
+      <w:pPr>
+        <w:pStyle w:val="Heading3"/>
+        <w:rPr>
+          <w:lang w:val="es-CR"/>
+        </w:rPr>
+      </w:pPr>
+      <w:r>
+        <w:rPr>
+          <w:lang w:val="es-CR"/>
+        </w:rPr>
+        <w:t>Actores</w:t>
+      </w:r>
+    </w:p>
+    <w:p>
+      <w:pPr>
+        <w:pStyle w:val="ListParagraph"/>
+        <w:numPr>
+          <w:ilvl w:val="0"/>
+          <w:numId w:val="17"/>
+        </w:numPr>
+        <w:rPr>
+          <w:lang w:val="es-CR"/>
+        </w:rPr>
+      </w:pPr>
+      <w:r>
+        <w:rPr>
+          <w:lang w:val="es-CR"/>
+        </w:rPr>
+        <w:t>El usuario</w:t>
+      </w:r>
+    </w:p>
+    <w:p>
+      <w:pPr>
+        <w:pStyle w:val="ListParagraph"/>
+        <w:numPr>
+          <w:ilvl w:val="0"/>
+          <w:numId w:val="17"/>
+        </w:numPr>
+        <w:rPr>
+          <w:lang w:val="es-CR"/>
+        </w:rPr>
+      </w:pPr>
+      <w:r>
+        <w:rPr>
+          <w:lang w:val="es-CR"/>
+        </w:rPr>
+        <w:t>El médico</w:t>
+      </w:r>
+    </w:p>
+    <w:p>
+      <w:pPr>
+        <w:pStyle w:val="Heading3"/>
+        <w:rPr>
+          <w:lang w:val="es-CR"/>
+        </w:rPr>
+      </w:pPr>
+      <w:proofErr w:type="spellStart"/>
+      <w:r>
+        <w:rPr>
+          <w:lang w:val="es-CR"/>
+        </w:rPr>
+        <w:t>Pre-condiciones</w:t>
+      </w:r>
+      <w:proofErr w:type="spellEnd"/>
+      <w:r>
+        <w:rPr>
+          <w:lang w:val="es-CR"/>
+        </w:rPr>
+        <w:t xml:space="preserve"> necesarias</w:t>
+      </w:r>
+    </w:p>
+    <w:p>
+      <w:pPr>
+        <w:rPr>
+          <w:lang w:val="es-CR"/>
+        </w:rPr>
+      </w:pPr>
+      <w:r>
+        <w:rPr>
+          <w:lang w:val="es-CR"/>
+        </w:rPr>
+        <w:t>-</w:t>
+      </w:r>
+    </w:p>
+    <w:p>
+      <w:pPr>
+        <w:pStyle w:val="Heading3"/>
+        <w:rPr>
+          <w:lang w:val="es-CR"/>
+        </w:rPr>
+      </w:pPr>
+      <w:proofErr w:type="spellStart"/>
+      <w:proofErr w:type="gramStart"/>
+      <w:r>
+        <w:rPr>
+          <w:lang w:val="es-CR"/>
+        </w:rPr>
+        <w:t>Post-condiciones</w:t>
+      </w:r>
+      <w:proofErr w:type="spellEnd"/>
+      <w:proofErr w:type="gramEnd"/>
+      <w:r>
+        <w:rPr>
+          <w:lang w:val="es-CR"/>
+        </w:rPr>
+        <w:t xml:space="preserve"> esperadas</w:t>
+      </w:r>
+    </w:p>
+    <w:p>
+      <w:pPr>
+        <w:pStyle w:val="ListParagraph"/>
+        <w:numPr>
+          <w:ilvl w:val="0"/>
+          <w:numId w:val="18"/>
+        </w:numPr>
+        <w:rPr>
+          <w:lang w:val="es-CR"/>
+        </w:rPr>
+      </w:pPr>
+      <w:r>
+        <w:rPr>
+          <w:lang w:val="es-CR"/>
+        </w:rPr>
+        <w:t>El usuario está listo para ser medido.</w:t>
+      </w:r>
+    </w:p>
+    <w:p>
+      <w:pPr>
+        <w:pStyle w:val="Heading3"/>
+        <w:rPr>
+          <w:lang w:val="es-CR"/>
+        </w:rPr>
+      </w:pPr>
+      <w:r>
+        <w:rPr>
+          <w:lang w:val="es-CR"/>
+        </w:rPr>
+        <w:t>Flujo principal de eventos</w:t>
+      </w:r>
+    </w:p>
+    <w:p>
+      <w:pPr>
+        <w:pStyle w:val="ListParagraph"/>
+        <w:numPr>
+          <w:ilvl w:val="0"/>
+          <w:numId w:val="25"/>
+        </w:numPr>
+        <w:rPr>
+          <w:lang w:val="es-CR"/>
+        </w:rPr>
+      </w:pPr>
+      <w:r>
+        <w:rPr>
+          <w:lang w:val="es-CR"/>
+        </w:rPr>
+        <w:t>El usuario se pone los electrodos en la configuración que dicte el tipo de medición que requiere.</w:t>
+      </w:r>
+    </w:p>
+    <w:p>
+      <w:pPr>
+        <w:rPr>
+          <w:lang w:val="es-CR"/>
+        </w:rPr>
+      </w:pPr>
+    </w:p>
+    <w:p>
+      <w:pPr>
+        <w:pStyle w:val="Heading2"/>
+        <w:rPr>
+          <w:u w:val="single"/>
+          <w:lang w:val="es-CR"/>
+        </w:rPr>
+      </w:pPr>
+      <w:r>
+        <w:rPr>
+          <w:u w:val="single"/>
+          <w:lang w:val="es-CR"/>
+        </w:rPr>
+        <w:t>Medición de bioimpedancia/ángulo de fase</w:t>
+      </w:r>
+    </w:p>
+    <w:p>
+      <w:pPr>
+        <w:pStyle w:val="Heading3"/>
+        <w:rPr>
+          <w:lang w:val="es-CR"/>
+        </w:rPr>
+      </w:pPr>
+      <w:r>
+        <w:rPr>
+          <w:lang w:val="es-CR"/>
+        </w:rPr>
+        <w:t>Descripción</w:t>
+      </w:r>
+    </w:p>
+    <w:p>
+      <w:pPr>
+        <w:rPr>
+          <w:lang w:val="es-CR"/>
+        </w:rPr>
+      </w:pPr>
+      <w:r>
+        <w:rPr>
+          <w:lang w:val="es-CR"/>
+        </w:rPr>
+        <w:t>El usuario elije las opciones asociadas a la medición de la bioimpedancia/ángulo de fase y el dispositivo ejecuta la medición,</w:t>
+      </w:r>
+      <w:r>
+        <w:rPr>
+          <w:lang w:val="es-CR"/>
+        </w:rPr>
+        <w:t xml:space="preserve"> muestra los datos,</w:t>
+      </w:r>
+      <w:r>
+        <w:rPr>
+          <w:lang w:val="es-CR"/>
+        </w:rPr>
+        <w:t xml:space="preserve"> guardando luego los datos a la nube.</w:t>
+      </w:r>
+    </w:p>
+    <w:p>
+      <w:pPr>
+        <w:pStyle w:val="Heading3"/>
+        <w:rPr>
+          <w:lang w:val="es-CR"/>
+        </w:rPr>
+      </w:pPr>
+      <w:r>
+        <w:rPr>
+          <w:lang w:val="es-CR"/>
+        </w:rPr>
+        <w:t>Actores</w:t>
+      </w:r>
+    </w:p>
+    <w:p>
+      <w:pPr>
+        <w:pStyle w:val="ListParagraph"/>
+        <w:numPr>
+          <w:ilvl w:val="0"/>
+          <w:numId w:val="8"/>
+        </w:numPr>
+        <w:rPr>
+          <w:lang w:val="es-CR"/>
+        </w:rPr>
+      </w:pPr>
+      <w:r>
+        <w:rPr>
+          <w:lang w:val="es-CR"/>
+        </w:rPr>
+        <w:t>El usuario</w:t>
+      </w:r>
+    </w:p>
+    <w:p>
+      <w:pPr>
+        <w:pStyle w:val="ListParagraph"/>
+        <w:numPr>
+          <w:ilvl w:val="0"/>
+          <w:numId w:val="8"/>
+        </w:numPr>
+        <w:rPr>
+          <w:lang w:val="es-CR"/>
+        </w:rPr>
+      </w:pPr>
+      <w:r>
+        <w:rPr>
+          <w:lang w:val="es-CR"/>
+        </w:rPr>
+        <w:t>El médico</w:t>
+      </w:r>
+    </w:p>
+    <w:p>
+      <w:pPr>
+        <w:pStyle w:val="ListParagraph"/>
+        <w:numPr>
+          <w:ilvl w:val="0"/>
+          <w:numId w:val="8"/>
+        </w:numPr>
+        <w:rPr>
+          <w:lang w:val="es-CR"/>
+        </w:rPr>
+      </w:pPr>
+      <w:r>
+        <w:rPr>
+          <w:lang w:val="es-CR"/>
+        </w:rPr>
+        <w:t>La nube</w:t>
+      </w:r>
+    </w:p>
+    <w:p>
+      <w:pPr>
+        <w:pStyle w:val="Heading3"/>
+        <w:rPr>
+          <w:lang w:val="es-CR"/>
+        </w:rPr>
+      </w:pPr>
+      <w:proofErr w:type="spellStart"/>
+      <w:r>
+        <w:rPr>
+          <w:lang w:val="es-CR"/>
+        </w:rPr>
+        <w:t>Pre-condiciones</w:t>
+      </w:r>
+      <w:proofErr w:type="spellEnd"/>
+      <w:r>
+        <w:rPr>
+          <w:lang w:val="es-CR"/>
+        </w:rPr>
+        <w:t xml:space="preserve"> necesarias</w:t>
+      </w:r>
+    </w:p>
+    <w:p>
+      <w:pPr>
+        <w:pStyle w:val="ListParagraph"/>
+        <w:numPr>
+          <w:ilvl w:val="0"/>
+          <w:numId w:val="8"/>
+        </w:numPr>
+        <w:rPr>
+          <w:lang w:val="es-CR"/>
+        </w:rPr>
+      </w:pPr>
+      <w:r>
+        <w:rPr>
+          <w:lang w:val="es-CR"/>
+        </w:rPr>
+        <w:t xml:space="preserve">El usuario debe </w:t>
+      </w:r>
+      <w:r>
+        <w:rPr>
+          <w:lang w:val="es-CR"/>
+        </w:rPr>
+        <w:t>haber ingresado a</w:t>
+      </w:r>
+      <w:r>
+        <w:rPr>
+          <w:lang w:val="es-CR"/>
+        </w:rPr>
+        <w:t xml:space="preserve"> su cuenta.</w:t>
+      </w:r>
+    </w:p>
+    <w:p>
+      <w:pPr>
+        <w:pStyle w:val="Heading3"/>
+        <w:rPr>
+          <w:lang w:val="es-CR"/>
+        </w:rPr>
+      </w:pPr>
+      <w:proofErr w:type="spellStart"/>
+      <w:proofErr w:type="gramStart"/>
+      <w:r>
+        <w:rPr>
+          <w:lang w:val="es-CR"/>
+        </w:rPr>
+        <w:lastRenderedPageBreak/>
+        <w:t>Post-condiciones</w:t>
+      </w:r>
+      <w:proofErr w:type="spellEnd"/>
+      <w:proofErr w:type="gramEnd"/>
+      <w:r>
+        <w:rPr>
+          <w:lang w:val="es-CR"/>
+        </w:rPr>
+        <w:t xml:space="preserve"> esperadas</w:t>
+      </w:r>
+    </w:p>
+    <w:p>
+      <w:pPr>
+        <w:pStyle w:val="ListParagraph"/>
+        <w:numPr>
+          <w:ilvl w:val="0"/>
           <w:numId w:val="8"/>
         </w:numPr>
         <w:rPr>
@@ -775,7 +1562,6 @@
         <w:rPr>
           <w:lang w:val="es-CR"/>
         </w:rPr>
-        <w:lastRenderedPageBreak/>
         <w:t>El sistema muestra un mensaje de error explicando el uso correcto del dispositivo junto con la opción de abortar la medición.</w:t>
       </w:r>
     </w:p>
@@ -862,19 +1648,7 @@
         <w:rPr>
           <w:lang w:val="es-CR"/>
         </w:rPr>
-        <w:t xml:space="preserve">El usuario elije las opciones asociadas a la medición de la </w:t>
-      </w:r>
-      <w:r>
-        <w:rPr>
-          <w:lang w:val="es-CR"/>
-        </w:rPr>
-        <w:t>hidratación</w:t>
-      </w:r>
-      <w:r>
-        <w:rPr>
-          <w:lang w:val="es-CR"/>
-        </w:rPr>
-        <w:t xml:space="preserve"> y el dispositivo ejecuta la medición, guardando luego los datos a la nube.</w:t>
+        <w:t>El usuario elije las opciones asociadas a la medición de la hidratación y el dispositivo ejecuta la medición, guardando luego los datos a la nube.</w:t>
       </w:r>
     </w:p>
     <w:p>
@@ -893,15 +1667,62 @@
     </w:p>
     <w:p>
       <w:pPr>
-        <w:rPr>
-          <w:lang w:val="es-CR"/>
-        </w:rPr>
-      </w:pPr>
-      <w:r>
-        <w:rPr>
-          <w:lang w:val="es-CR"/>
-        </w:rPr>
-        <w:t>El usuario o el médico.</w:t>
+        <w:pStyle w:val="ListParagraph"/>
+        <w:numPr>
+          <w:ilvl w:val="0"/>
+          <w:numId w:val="7"/>
+        </w:numPr>
+        <w:rPr>
+          <w:lang w:val="es-CR"/>
+        </w:rPr>
+      </w:pPr>
+      <w:r>
+        <w:rPr>
+          <w:lang w:val="es-CR"/>
+        </w:rPr>
+        <w:t>El usuario</w:t>
+      </w:r>
+    </w:p>
+    <w:p>
+      <w:pPr>
+        <w:pStyle w:val="ListParagraph"/>
+        <w:numPr>
+          <w:ilvl w:val="0"/>
+          <w:numId w:val="7"/>
+        </w:numPr>
+        <w:rPr>
+          <w:lang w:val="es-CR"/>
+        </w:rPr>
+      </w:pPr>
+      <w:r>
+        <w:rPr>
+          <w:lang w:val="es-CR"/>
+        </w:rPr>
+        <w:t>El médico</w:t>
+      </w:r>
+    </w:p>
+    <w:p>
+      <w:pPr>
+        <w:pStyle w:val="ListParagraph"/>
+        <w:numPr>
+          <w:ilvl w:val="0"/>
+          <w:numId w:val="7"/>
+        </w:numPr>
+        <w:rPr>
+          <w:lang w:val="es-CR"/>
+        </w:rPr>
+      </w:pPr>
+      <w:r>
+        <w:rPr>
+          <w:lang w:val="es-CR"/>
+        </w:rPr>
+        <w:t>La nub</w:t>
+      </w:r>
+      <w:r>
+        <w:rPr>
+          <w:lang w:val="es-CR"/>
+        </w:rPr>
+        <w:t>e</w:t>
       </w:r>
     </w:p>
     <w:p>
@@ -1215,6 +2036,7 @@
         <w:rPr>
           <w:lang w:val="es-CR"/>
         </w:rPr>
+        <w:lastRenderedPageBreak/>
         <w:t>Si el usuario elije abortar, retorna al menú principal, de otra manera queda a la espera de que haga contacto con los electrodos.</w:t>
       </w:r>
     </w:p>
@@ -1291,31 +2113,7 @@
         <w:rPr>
           <w:lang w:val="es-CR"/>
         </w:rPr>
-        <w:t>El usuario elije las opciones asociadas a la medición de</w:t>
-      </w:r>
-      <w:r>
-        <w:rPr>
-          <w:lang w:val="es-CR"/>
-        </w:rPr>
-        <w:t xml:space="preserve"> porcentaje de</w:t>
-      </w:r>
-      <w:r>
-        <w:rPr>
-          <w:lang w:val="es-CR"/>
-        </w:rPr>
-        <w:t xml:space="preserve"> </w:t>
-      </w:r>
-      <w:r>
-        <w:rPr>
-          <w:lang w:val="es-CR"/>
-        </w:rPr>
-        <w:t>masa grasa/magra</w:t>
-      </w:r>
-      <w:r>
-        <w:rPr>
-          <w:lang w:val="es-CR"/>
-        </w:rPr>
-        <w:t xml:space="preserve"> y el dispositivo ejecuta la medición, guardando luego los datos a la nube.</w:t>
+        <w:t>El usuario elije las opciones asociadas a la medición de porcentaje de masa grasa/magra y el dispositivo ejecuta la medición, guardando luego los datos a la nube.</w:t>
       </w:r>
     </w:p>
     <w:p>
@@ -1334,15 +2132,56 @@
     </w:p>
     <w:p>
       <w:pPr>
-        <w:rPr>
-          <w:lang w:val="es-CR"/>
-        </w:rPr>
-      </w:pPr>
-      <w:r>
-        <w:rPr>
-          <w:lang w:val="es-CR"/>
-        </w:rPr>
-        <w:t>El usuario o el médico.</w:t>
+        <w:pStyle w:val="ListParagraph"/>
+        <w:numPr>
+          <w:ilvl w:val="0"/>
+          <w:numId w:val="7"/>
+        </w:numPr>
+        <w:rPr>
+          <w:lang w:val="es-CR"/>
+        </w:rPr>
+      </w:pPr>
+      <w:r>
+        <w:rPr>
+          <w:lang w:val="es-CR"/>
+        </w:rPr>
+        <w:t xml:space="preserve">El usuario </w:t>
+      </w:r>
+    </w:p>
+    <w:p>
+      <w:pPr>
+        <w:pStyle w:val="ListParagraph"/>
+        <w:numPr>
+          <w:ilvl w:val="0"/>
+          <w:numId w:val="7"/>
+        </w:numPr>
+        <w:rPr>
+          <w:lang w:val="es-CR"/>
+        </w:rPr>
+      </w:pPr>
+      <w:r>
+        <w:rPr>
+          <w:lang w:val="es-CR"/>
+        </w:rPr>
+        <w:t>El médico</w:t>
+      </w:r>
+    </w:p>
+    <w:p>
+      <w:pPr>
+        <w:pStyle w:val="ListParagraph"/>
+        <w:numPr>
+          <w:ilvl w:val="0"/>
+          <w:numId w:val="7"/>
+        </w:numPr>
+        <w:rPr>
+          <w:lang w:val="es-CR"/>
+        </w:rPr>
+      </w:pPr>
+      <w:r>
+        <w:rPr>
+          <w:lang w:val="es-CR"/>
+        </w:rPr>
+        <w:t>La nube</w:t>
       </w:r>
     </w:p>
     <w:p>
@@ -1410,7 +2249,6 @@
         <w:rPr>
           <w:lang w:val="es-CR"/>
         </w:rPr>
-        <w:lastRenderedPageBreak/>
         <w:t>Post-condiciones</w:t>
       </w:r>
       <w:proofErr w:type="spellEnd"/>
@@ -1505,19 +2343,7 @@
         <w:rPr>
           <w:lang w:val="es-CR"/>
         </w:rPr>
-        <w:t xml:space="preserve">El usuario elije la medición de </w:t>
-      </w:r>
-      <w:r>
-        <w:rPr>
-          <w:lang w:val="es-CR"/>
-        </w:rPr>
-        <w:t>porcentaje de masa</w:t>
-      </w:r>
-      <w:r>
-        <w:rPr>
-          <w:lang w:val="es-CR"/>
-        </w:rPr>
-        <w:t>.</w:t>
+        <w:t>El usuario elije la medición de porcentaje de masa.</w:t>
       </w:r>
     </w:p>
     <w:p>
@@ -1662,14 +2488,6 @@
     </w:p>
     <w:p>
       <w:pPr>
-        <w:pStyle w:val="ListParagraph"/>
-        <w:rPr>
-          <w:lang w:val="es-CR"/>
-        </w:rPr>
-      </w:pPr>
-    </w:p>
-    <w:p>
-      <w:pPr>
         <w:rPr>
           <w:lang w:val="es-CR"/>
         </w:rPr>
@@ -1688,7 +2506,7 @@
           <w:u w:val="single"/>
           <w:lang w:val="es-CR"/>
         </w:rPr>
-        <w:t>Revisión del historial</w:t>
+        <w:t>Visualizar resultados</w:t>
       </w:r>
     </w:p>
     <w:p>
@@ -1715,7 +2533,7 @@
         <w:rPr>
           <w:lang w:val="es-CR"/>
         </w:rPr>
-        <w:t>El usuario entra a su cuenta y pide el historial de sus mediciones.</w:t>
+        <w:t>El dispositivo muestra los resultados de una medición una vez terminada.</w:t>
       </w:r>
     </w:p>
     <w:p>
@@ -1734,15 +2552,38 @@
     </w:p>
     <w:p>
       <w:pPr>
-        <w:rPr>
-          <w:lang w:val="es-CR"/>
-        </w:rPr>
-      </w:pPr>
-      <w:r>
-        <w:rPr>
-          <w:lang w:val="es-CR"/>
-        </w:rPr>
-        <w:t>El usuario.</w:t>
+        <w:pStyle w:val="ListParagraph"/>
+        <w:numPr>
+          <w:ilvl w:val="0"/>
+          <w:numId w:val="7"/>
+        </w:numPr>
+        <w:rPr>
+          <w:lang w:val="es-CR"/>
+        </w:rPr>
+      </w:pPr>
+      <w:r>
+        <w:rPr>
+          <w:lang w:val="es-CR"/>
+        </w:rPr>
+        <w:t>El usuario</w:t>
+      </w:r>
+    </w:p>
+    <w:p>
+      <w:pPr>
+        <w:pStyle w:val="ListParagraph"/>
+        <w:numPr>
+          <w:ilvl w:val="0"/>
+          <w:numId w:val="7"/>
+        </w:numPr>
+        <w:rPr>
+          <w:lang w:val="es-CR"/>
+        </w:rPr>
+      </w:pPr>
+      <w:r>
+        <w:rPr>
+          <w:lang w:val="es-CR"/>
+        </w:rPr>
+        <w:t>El médico</w:t>
       </w:r>
     </w:p>
     <w:p>
@@ -1757,6 +2598,7 @@
         <w:rPr>
           <w:lang w:val="es-CR"/>
         </w:rPr>
+        <w:lastRenderedPageBreak/>
         <w:t>Pre-condiciones</w:t>
       </w:r>
       <w:proofErr w:type="spellEnd"/>
@@ -1772,47 +2614,17 @@
         <w:pStyle w:val="ListParagraph"/>
         <w:numPr>
           <w:ilvl w:val="0"/>
-          <w:numId w:val="7"/>
-        </w:numPr>
-        <w:rPr>
-          <w:lang w:val="es-CR"/>
-        </w:rPr>
-      </w:pPr>
-      <w:r>
-        <w:rPr>
-          <w:lang w:val="es-CR"/>
-        </w:rPr>
-        <w:t xml:space="preserve">El usuario debe </w:t>
-      </w:r>
-      <w:r>
-        <w:rPr>
-          <w:lang w:val="es-CR"/>
-        </w:rPr>
-        <w:t>haber ingresado</w:t>
-      </w:r>
-      <w:r>
-        <w:rPr>
-          <w:lang w:val="es-CR"/>
-        </w:rPr>
-        <w:t xml:space="preserve"> en su cuenta.</w:t>
-      </w:r>
-    </w:p>
-    <w:p>
-      <w:pPr>
-        <w:pStyle w:val="ListParagraph"/>
-        <w:numPr>
-          <w:ilvl w:val="0"/>
-          <w:numId w:val="7"/>
-        </w:numPr>
-        <w:rPr>
-          <w:lang w:val="es-CR"/>
-        </w:rPr>
-      </w:pPr>
-      <w:r>
-        <w:rPr>
-          <w:lang w:val="es-CR"/>
-        </w:rPr>
-        <w:t>El usuario debe haber realizado por lo menos una medición.</w:t>
+          <w:numId w:val="22"/>
+        </w:numPr>
+        <w:rPr>
+          <w:lang w:val="es-CR"/>
+        </w:rPr>
+      </w:pPr>
+      <w:r>
+        <w:rPr>
+          <w:lang w:val="es-CR"/>
+        </w:rPr>
+        <w:t>El usuario debe haber realizado una medición</w:t>
       </w:r>
     </w:p>
     <w:p>
@@ -1844,6 +2656,287 @@
         <w:pStyle w:val="ListParagraph"/>
         <w:numPr>
           <w:ilvl w:val="0"/>
+          <w:numId w:val="22"/>
+        </w:numPr>
+        <w:rPr>
+          <w:lang w:val="es-CR"/>
+        </w:rPr>
+      </w:pPr>
+      <w:r>
+        <w:rPr>
+          <w:lang w:val="es-CR"/>
+        </w:rPr>
+        <w:t>La información relacionada con la medición es mostrada en pantalla</w:t>
+      </w:r>
+    </w:p>
+    <w:p>
+      <w:pPr>
+        <w:pStyle w:val="Heading3"/>
+        <w:rPr>
+          <w:lang w:val="es-CR"/>
+        </w:rPr>
+      </w:pPr>
+      <w:r>
+        <w:rPr>
+          <w:lang w:val="es-CR"/>
+        </w:rPr>
+        <w:t>Flujo principal de eventos</w:t>
+      </w:r>
+    </w:p>
+    <w:p>
+      <w:pPr>
+        <w:pStyle w:val="ListParagraph"/>
+        <w:numPr>
+          <w:ilvl w:val="0"/>
+          <w:numId w:val="26"/>
+        </w:numPr>
+        <w:rPr>
+          <w:lang w:val="es-CR"/>
+        </w:rPr>
+      </w:pPr>
+      <w:r>
+        <w:rPr>
+          <w:lang w:val="es-CR"/>
+        </w:rPr>
+        <w:t>El usuario realiza una medición</w:t>
+      </w:r>
+    </w:p>
+    <w:p>
+      <w:pPr>
+        <w:pStyle w:val="ListParagraph"/>
+        <w:numPr>
+          <w:ilvl w:val="0"/>
+          <w:numId w:val="26"/>
+        </w:numPr>
+        <w:rPr>
+          <w:lang w:val="es-CR"/>
+        </w:rPr>
+      </w:pPr>
+      <w:r>
+        <w:rPr>
+          <w:lang w:val="es-CR"/>
+        </w:rPr>
+        <w:t>El sistema presenta los datos resultantes al usuario</w:t>
+      </w:r>
+    </w:p>
+    <w:p>
+      <w:pPr>
+        <w:pStyle w:val="Heading2"/>
+        <w:rPr>
+          <w:u w:val="single"/>
+          <w:lang w:val="es-CR"/>
+        </w:rPr>
+      </w:pPr>
+      <w:r>
+        <w:rPr>
+          <w:u w:val="single"/>
+          <w:lang w:val="es-CR"/>
+        </w:rPr>
+        <w:t>Revisión del historial</w:t>
+      </w:r>
+    </w:p>
+    <w:p>
+      <w:pPr>
+        <w:pStyle w:val="Heading3"/>
+        <w:rPr>
+          <w:lang w:val="es-CR"/>
+        </w:rPr>
+      </w:pPr>
+      <w:r>
+        <w:rPr>
+          <w:lang w:val="es-CR"/>
+        </w:rPr>
+        <w:t>Descripción</w:t>
+      </w:r>
+    </w:p>
+    <w:p>
+      <w:pPr>
+        <w:rPr>
+          <w:lang w:val="es-CR"/>
+        </w:rPr>
+      </w:pPr>
+      <w:r>
+        <w:rPr>
+          <w:lang w:val="es-CR"/>
+        </w:rPr>
+        <w:t>El usuario entra a su cuenta y pide el historial de sus mediciones.</w:t>
+      </w:r>
+    </w:p>
+    <w:p>
+      <w:pPr>
+        <w:pStyle w:val="Heading3"/>
+        <w:rPr>
+          <w:lang w:val="es-CR"/>
+        </w:rPr>
+      </w:pPr>
+      <w:r>
+        <w:rPr>
+          <w:lang w:val="es-CR"/>
+        </w:rPr>
+        <w:t>Actores</w:t>
+      </w:r>
+    </w:p>
+    <w:p>
+      <w:pPr>
+        <w:pStyle w:val="ListParagraph"/>
+        <w:numPr>
+          <w:ilvl w:val="0"/>
+          <w:numId w:val="22"/>
+        </w:numPr>
+        <w:rPr>
+          <w:lang w:val="es-CR"/>
+        </w:rPr>
+      </w:pPr>
+      <w:r>
+        <w:rPr>
+          <w:lang w:val="es-CR"/>
+        </w:rPr>
+        <w:t>El usuario</w:t>
+      </w:r>
+    </w:p>
+    <w:p>
+      <w:pPr>
+        <w:pStyle w:val="ListParagraph"/>
+        <w:numPr>
+          <w:ilvl w:val="0"/>
+          <w:numId w:val="22"/>
+        </w:numPr>
+        <w:rPr>
+          <w:lang w:val="es-CR"/>
+        </w:rPr>
+      </w:pPr>
+      <w:r>
+        <w:rPr>
+          <w:lang w:val="es-CR"/>
+        </w:rPr>
+        <w:t xml:space="preserve">La </w:t>
+      </w:r>
+      <w:proofErr w:type="gramStart"/>
+      <w:r>
+        <w:rPr>
+          <w:lang w:val="es-CR"/>
+        </w:rPr>
+        <w:t>app</w:t>
+      </w:r>
+      <w:proofErr w:type="gramEnd"/>
+    </w:p>
+    <w:p>
+      <w:pPr>
+        <w:pStyle w:val="ListParagraph"/>
+        <w:numPr>
+          <w:ilvl w:val="0"/>
+          <w:numId w:val="22"/>
+        </w:numPr>
+        <w:rPr>
+          <w:lang w:val="es-CR"/>
+        </w:rPr>
+      </w:pPr>
+      <w:r>
+        <w:rPr>
+          <w:lang w:val="es-CR"/>
+        </w:rPr>
+        <w:t>La nube</w:t>
+      </w:r>
+    </w:p>
+    <w:p>
+      <w:pPr>
+        <w:pStyle w:val="Heading3"/>
+        <w:rPr>
+          <w:lang w:val="es-CR"/>
+        </w:rPr>
+      </w:pPr>
+      <w:proofErr w:type="spellStart"/>
+      <w:r>
+        <w:rPr>
+          <w:lang w:val="es-CR"/>
+        </w:rPr>
+        <w:t>Pre-condiciones</w:t>
+      </w:r>
+      <w:proofErr w:type="spellEnd"/>
+      <w:r>
+        <w:rPr>
+          <w:lang w:val="es-CR"/>
+        </w:rPr>
+        <w:t xml:space="preserve"> necesarias</w:t>
+      </w:r>
+    </w:p>
+    <w:p>
+      <w:pPr>
+        <w:pStyle w:val="ListParagraph"/>
+        <w:numPr>
+          <w:ilvl w:val="0"/>
+          <w:numId w:val="7"/>
+        </w:numPr>
+        <w:rPr>
+          <w:lang w:val="es-CR"/>
+        </w:rPr>
+      </w:pPr>
+      <w:r>
+        <w:rPr>
+          <w:lang w:val="es-CR"/>
+        </w:rPr>
+        <w:t xml:space="preserve">El usuario debe </w:t>
+      </w:r>
+      <w:r>
+        <w:rPr>
+          <w:lang w:val="es-CR"/>
+        </w:rPr>
+        <w:t>haber ingresado</w:t>
+      </w:r>
+      <w:r>
+        <w:rPr>
+          <w:lang w:val="es-CR"/>
+        </w:rPr>
+        <w:t xml:space="preserve"> en su cuenta.</w:t>
+      </w:r>
+    </w:p>
+    <w:p>
+      <w:pPr>
+        <w:pStyle w:val="ListParagraph"/>
+        <w:numPr>
+          <w:ilvl w:val="0"/>
+          <w:numId w:val="7"/>
+        </w:numPr>
+        <w:rPr>
+          <w:lang w:val="es-CR"/>
+        </w:rPr>
+      </w:pPr>
+      <w:r>
+        <w:rPr>
+          <w:lang w:val="es-CR"/>
+        </w:rPr>
+        <w:t>El usuario debe haber realizado por lo menos una medición.</w:t>
+      </w:r>
+    </w:p>
+    <w:p>
+      <w:pPr>
+        <w:pStyle w:val="Heading3"/>
+        <w:rPr>
+          <w:lang w:val="es-CR"/>
+        </w:rPr>
+      </w:pPr>
+      <w:proofErr w:type="spellStart"/>
+      <w:proofErr w:type="gramStart"/>
+      <w:r>
+        <w:rPr>
+          <w:lang w:val="es-CR"/>
+        </w:rPr>
+        <w:t>Post-condiciones</w:t>
+      </w:r>
+      <w:proofErr w:type="spellEnd"/>
+      <w:proofErr w:type="gramEnd"/>
+      <w:r>
+        <w:rPr>
+          <w:lang w:val="es-CR"/>
+        </w:rPr>
+        <w:t xml:space="preserve"> esperadas</w:t>
+      </w:r>
+    </w:p>
+    <w:p>
+      <w:pPr>
+        <w:pStyle w:val="ListParagraph"/>
+        <w:numPr>
+          <w:ilvl w:val="0"/>
           <w:numId w:val="9"/>
         </w:numPr>
         <w:rPr>
@@ -2092,8 +3185,139 @@
           <w:u w:val="single"/>
           <w:lang w:val="es-CR"/>
         </w:rPr>
+        <w:t>Configuración de ajustes</w:t>
+      </w:r>
+    </w:p>
+    <w:p>
+      <w:pPr>
+        <w:pStyle w:val="Heading3"/>
+        <w:rPr>
+          <w:lang w:val="es-CR"/>
+        </w:rPr>
+      </w:pPr>
+      <w:r>
+        <w:rPr>
+          <w:lang w:val="es-CR"/>
+        </w:rPr>
+        <w:t>Descripción</w:t>
+      </w:r>
+    </w:p>
+    <w:p>
+      <w:pPr>
+        <w:rPr>
+          <w:lang w:val="es-CR"/>
+        </w:rPr>
+      </w:pPr>
+      <w:r>
+        <w:rPr>
+          <w:lang w:val="es-CR"/>
+        </w:rPr>
+        <w:t xml:space="preserve">El usuario configura aspectos de su cuenta, así como variables relacionadas con el cálculo de la bioimpedancia (como el peso, la nacionalidad, </w:t>
+      </w:r>
+      <w:proofErr w:type="spellStart"/>
+      <w:r>
+        <w:rPr>
+          <w:lang w:val="es-CR"/>
+        </w:rPr>
+        <w:t>etc</w:t>
+      </w:r>
+      <w:proofErr w:type="spellEnd"/>
+      <w:r>
+        <w:rPr>
+          <w:lang w:val="es-CR"/>
+        </w:rPr>
+        <w:t>)</w:t>
+      </w:r>
+    </w:p>
+    <w:p>
+      <w:pPr>
+        <w:pStyle w:val="Heading3"/>
+        <w:rPr>
+          <w:lang w:val="es-CR"/>
+        </w:rPr>
+      </w:pPr>
+      <w:r>
+        <w:rPr>
+          <w:lang w:val="es-CR"/>
+        </w:rPr>
+        <w:t>Actores</w:t>
+      </w:r>
+    </w:p>
+    <w:p>
+      <w:pPr>
+        <w:pStyle w:val="ListParagraph"/>
+        <w:numPr>
+          <w:ilvl w:val="0"/>
+          <w:numId w:val="9"/>
+        </w:numPr>
+        <w:rPr>
+          <w:lang w:val="es-CR"/>
+        </w:rPr>
+      </w:pPr>
+      <w:r>
+        <w:rPr>
+          <w:lang w:val="es-CR"/>
+        </w:rPr>
+        <w:t xml:space="preserve">El usuario </w:t>
+      </w:r>
+    </w:p>
+    <w:p>
+      <w:pPr>
+        <w:pStyle w:val="ListParagraph"/>
+        <w:numPr>
+          <w:ilvl w:val="0"/>
+          <w:numId w:val="9"/>
+        </w:numPr>
+        <w:rPr>
+          <w:lang w:val="es-CR"/>
+        </w:rPr>
+      </w:pPr>
+      <w:r>
+        <w:rPr>
+          <w:lang w:val="es-CR"/>
+        </w:rPr>
+        <w:t>El médico</w:t>
+      </w:r>
+    </w:p>
+    <w:p>
+      <w:pPr>
+        <w:pStyle w:val="Heading3"/>
+        <w:rPr>
+          <w:lang w:val="es-CR"/>
+        </w:rPr>
+      </w:pPr>
+      <w:proofErr w:type="spellStart"/>
+      <w:r>
+        <w:rPr>
+          <w:lang w:val="es-CR"/>
+        </w:rPr>
         <w:lastRenderedPageBreak/>
-        <w:t>Activación de recordatorios</w:t>
+        <w:t>Pre-condiciones</w:t>
+      </w:r>
+      <w:proofErr w:type="spellEnd"/>
+      <w:r>
+        <w:rPr>
+          <w:lang w:val="es-CR"/>
+        </w:rPr>
+        <w:t xml:space="preserve"> necesarias</w:t>
+      </w:r>
+    </w:p>
+    <w:p>
+      <w:pPr>
+        <w:pStyle w:val="ListParagraph"/>
+        <w:numPr>
+          <w:ilvl w:val="0"/>
+          <w:numId w:val="28"/>
+        </w:numPr>
+        <w:rPr>
+          <w:lang w:val="es-CR"/>
+        </w:rPr>
+      </w:pPr>
+      <w:r>
+        <w:rPr>
+          <w:lang w:val="es-CR"/>
+        </w:rPr>
+        <w:t>El usuario debe tener una cuenta activa</w:t>
       </w:r>
     </w:p>
     <w:p>
@@ -2103,144 +3327,6 @@
           <w:lang w:val="es-CR"/>
         </w:rPr>
       </w:pPr>
-      <w:r>
-        <w:rPr>
-          <w:lang w:val="es-CR"/>
-        </w:rPr>
-        <w:t>Descripción</w:t>
-      </w:r>
-    </w:p>
-    <w:p>
-      <w:pPr>
-        <w:rPr>
-          <w:lang w:val="es-CR"/>
-        </w:rPr>
-      </w:pPr>
-      <w:r>
-        <w:rPr>
-          <w:lang w:val="es-CR"/>
-        </w:rPr>
-        <w:t xml:space="preserve">El usuario configura día y hora para que el sistema le recuerde realizar mediciones </w:t>
-      </w:r>
-      <w:r>
-        <w:rPr>
-          <w:lang w:val="es-CR"/>
-        </w:rPr>
-        <w:t xml:space="preserve">por medio de una notificación en la </w:t>
-      </w:r>
-      <w:proofErr w:type="gramStart"/>
-      <w:r>
-        <w:rPr>
-          <w:lang w:val="es-CR"/>
-        </w:rPr>
-        <w:t>app</w:t>
-      </w:r>
-      <w:proofErr w:type="gramEnd"/>
-      <w:r>
-        <w:rPr>
-          <w:lang w:val="es-CR"/>
-        </w:rPr>
-        <w:t>.</w:t>
-      </w:r>
-    </w:p>
-    <w:p>
-      <w:pPr>
-        <w:pStyle w:val="Heading3"/>
-        <w:rPr>
-          <w:lang w:val="es-CR"/>
-        </w:rPr>
-      </w:pPr>
-      <w:r>
-        <w:rPr>
-          <w:lang w:val="es-CR"/>
-        </w:rPr>
-        <w:t>Actores</w:t>
-      </w:r>
-    </w:p>
-    <w:p>
-      <w:pPr>
-        <w:rPr>
-          <w:lang w:val="es-CR"/>
-        </w:rPr>
-      </w:pPr>
-      <w:r>
-        <w:rPr>
-          <w:lang w:val="es-CR"/>
-        </w:rPr>
-        <w:t>El usuario</w:t>
-      </w:r>
-    </w:p>
-    <w:p>
-      <w:pPr>
-        <w:pStyle w:val="Heading3"/>
-        <w:rPr>
-          <w:lang w:val="es-CR"/>
-        </w:rPr>
-      </w:pPr>
-      <w:proofErr w:type="spellStart"/>
-      <w:r>
-        <w:rPr>
-          <w:lang w:val="es-CR"/>
-        </w:rPr>
-        <w:t>Pre-condiciones</w:t>
-      </w:r>
-      <w:proofErr w:type="spellEnd"/>
-      <w:r>
-        <w:rPr>
-          <w:lang w:val="es-CR"/>
-        </w:rPr>
-        <w:t xml:space="preserve"> necesarias</w:t>
-      </w:r>
-    </w:p>
-    <w:p>
-      <w:pPr>
-        <w:pStyle w:val="ListParagraph"/>
-        <w:numPr>
-          <w:ilvl w:val="0"/>
-          <w:numId w:val="9"/>
-        </w:numPr>
-        <w:rPr>
-          <w:lang w:val="es-CR"/>
-        </w:rPr>
-      </w:pPr>
-      <w:r>
-        <w:rPr>
-          <w:lang w:val="es-CR"/>
-        </w:rPr>
-        <w:t>El usuario debe haber ingresado a su cuenta.</w:t>
-      </w:r>
-    </w:p>
-    <w:p>
-      <w:pPr>
-        <w:pStyle w:val="ListParagraph"/>
-        <w:numPr>
-          <w:ilvl w:val="0"/>
-          <w:numId w:val="9"/>
-        </w:numPr>
-        <w:rPr>
-          <w:lang w:val="es-CR"/>
-        </w:rPr>
-      </w:pPr>
-      <w:r>
-        <w:rPr>
-          <w:lang w:val="es-CR"/>
-        </w:rPr>
-        <w:t>El usuario debe haber descargado la aplicación en su teléfono.</w:t>
-      </w:r>
-    </w:p>
-    <w:p>
-      <w:pPr>
-        <w:pStyle w:val="Heading3"/>
-        <w:rPr>
-          <w:lang w:val="es-CR"/>
-        </w:rPr>
-      </w:pPr>
-      <w:r>
-        <w:rPr>
-          <w:lang w:val="es-CR"/>
-        </w:rPr>
-        <w:t xml:space="preserve"> </w:t>
-      </w:r>
       <w:proofErr w:type="spellStart"/>
       <w:proofErr w:type="gramStart"/>
       <w:r>
@@ -2263,6 +3349,315 @@
         <w:pStyle w:val="ListParagraph"/>
         <w:numPr>
           <w:ilvl w:val="0"/>
+          <w:numId w:val="28"/>
+        </w:numPr>
+        <w:rPr>
+          <w:lang w:val="es-CR"/>
+        </w:rPr>
+      </w:pPr>
+      <w:r>
+        <w:rPr>
+          <w:lang w:val="es-CR"/>
+        </w:rPr>
+        <w:t>La cuenta cambia la configuración según lo especificado por el usuario</w:t>
+      </w:r>
+    </w:p>
+    <w:p>
+      <w:pPr>
+        <w:pStyle w:val="Heading3"/>
+        <w:rPr>
+          <w:lang w:val="es-CR"/>
+        </w:rPr>
+      </w:pPr>
+      <w:r>
+        <w:rPr>
+          <w:lang w:val="es-CR"/>
+        </w:rPr>
+        <w:t>Flujo principal de eventos</w:t>
+      </w:r>
+    </w:p>
+    <w:p>
+      <w:pPr>
+        <w:pStyle w:val="ListParagraph"/>
+        <w:numPr>
+          <w:ilvl w:val="0"/>
+          <w:numId w:val="29"/>
+        </w:numPr>
+        <w:rPr>
+          <w:lang w:val="es-CR"/>
+        </w:rPr>
+      </w:pPr>
+      <w:r>
+        <w:rPr>
+          <w:lang w:val="es-CR"/>
+        </w:rPr>
+        <w:t>El sistema presenta el menú principal</w:t>
+      </w:r>
+    </w:p>
+    <w:p>
+      <w:pPr>
+        <w:pStyle w:val="ListParagraph"/>
+        <w:numPr>
+          <w:ilvl w:val="0"/>
+          <w:numId w:val="29"/>
+        </w:numPr>
+        <w:rPr>
+          <w:lang w:val="es-CR"/>
+        </w:rPr>
+      </w:pPr>
+      <w:r>
+        <w:rPr>
+          <w:lang w:val="es-CR"/>
+        </w:rPr>
+        <w:t>El usuario elije ajustes</w:t>
+      </w:r>
+    </w:p>
+    <w:p>
+      <w:pPr>
+        <w:pStyle w:val="ListParagraph"/>
+        <w:numPr>
+          <w:ilvl w:val="0"/>
+          <w:numId w:val="29"/>
+        </w:numPr>
+        <w:rPr>
+          <w:lang w:val="es-CR"/>
+        </w:rPr>
+      </w:pPr>
+      <w:r>
+        <w:rPr>
+          <w:lang w:val="es-CR"/>
+        </w:rPr>
+        <w:t>El usuario configura su cuenta</w:t>
+      </w:r>
+    </w:p>
+    <w:p>
+      <w:pPr>
+        <w:rPr>
+          <w:lang w:val="es-CR"/>
+        </w:rPr>
+      </w:pPr>
+    </w:p>
+    <w:p>
+      <w:pPr>
+        <w:pStyle w:val="Heading2"/>
+        <w:rPr>
+          <w:u w:val="single"/>
+          <w:lang w:val="es-CR"/>
+        </w:rPr>
+      </w:pPr>
+      <w:r>
+        <w:rPr>
+          <w:u w:val="single"/>
+          <w:lang w:val="es-CR"/>
+        </w:rPr>
+        <w:t>Configuración</w:t>
+      </w:r>
+      <w:r>
+        <w:rPr>
+          <w:u w:val="single"/>
+          <w:lang w:val="es-CR"/>
+        </w:rPr>
+        <w:t xml:space="preserve"> de recordatorios</w:t>
+      </w:r>
+    </w:p>
+    <w:p>
+      <w:pPr>
+        <w:pStyle w:val="Heading3"/>
+        <w:rPr>
+          <w:lang w:val="es-CR"/>
+        </w:rPr>
+      </w:pPr>
+      <w:r>
+        <w:rPr>
+          <w:lang w:val="es-CR"/>
+        </w:rPr>
+        <w:t>Descripción</w:t>
+      </w:r>
+    </w:p>
+    <w:p>
+      <w:pPr>
+        <w:rPr>
+          <w:lang w:val="es-CR"/>
+        </w:rPr>
+      </w:pPr>
+      <w:r>
+        <w:rPr>
+          <w:lang w:val="es-CR"/>
+        </w:rPr>
+        <w:t xml:space="preserve">El usuario configura día y hora para que el sistema le recuerde realizar mediciones </w:t>
+      </w:r>
+      <w:r>
+        <w:rPr>
+          <w:lang w:val="es-CR"/>
+        </w:rPr>
+        <w:t xml:space="preserve">por medio de una notificación en la </w:t>
+      </w:r>
+      <w:proofErr w:type="gramStart"/>
+      <w:r>
+        <w:rPr>
+          <w:lang w:val="es-CR"/>
+        </w:rPr>
+        <w:t>app</w:t>
+      </w:r>
+      <w:proofErr w:type="gramEnd"/>
+      <w:r>
+        <w:rPr>
+          <w:lang w:val="es-CR"/>
+        </w:rPr>
+        <w:t>.</w:t>
+      </w:r>
+    </w:p>
+    <w:p>
+      <w:pPr>
+        <w:pStyle w:val="Heading3"/>
+        <w:rPr>
+          <w:lang w:val="es-CR"/>
+        </w:rPr>
+      </w:pPr>
+      <w:r>
+        <w:rPr>
+          <w:lang w:val="es-CR"/>
+        </w:rPr>
+        <w:t>Actores</w:t>
+      </w:r>
+    </w:p>
+    <w:p>
+      <w:pPr>
+        <w:pStyle w:val="ListParagraph"/>
+        <w:numPr>
+          <w:ilvl w:val="0"/>
+          <w:numId w:val="28"/>
+        </w:numPr>
+        <w:rPr>
+          <w:lang w:val="es-CR"/>
+        </w:rPr>
+      </w:pPr>
+      <w:r>
+        <w:rPr>
+          <w:lang w:val="es-CR"/>
+        </w:rPr>
+        <w:t>El usuario</w:t>
+      </w:r>
+    </w:p>
+    <w:p>
+      <w:pPr>
+        <w:pStyle w:val="ListParagraph"/>
+        <w:numPr>
+          <w:ilvl w:val="0"/>
+          <w:numId w:val="28"/>
+        </w:numPr>
+        <w:rPr>
+          <w:lang w:val="es-CR"/>
+        </w:rPr>
+      </w:pPr>
+      <w:r>
+        <w:rPr>
+          <w:lang w:val="es-CR"/>
+        </w:rPr>
+        <w:t xml:space="preserve">La </w:t>
+      </w:r>
+      <w:proofErr w:type="gramStart"/>
+      <w:r>
+        <w:rPr>
+          <w:lang w:val="es-CR"/>
+        </w:rPr>
+        <w:t>app</w:t>
+      </w:r>
+      <w:proofErr w:type="gramEnd"/>
+    </w:p>
+    <w:p>
+      <w:pPr>
+        <w:pStyle w:val="Heading3"/>
+        <w:rPr>
+          <w:lang w:val="es-CR"/>
+        </w:rPr>
+      </w:pPr>
+      <w:proofErr w:type="spellStart"/>
+      <w:r>
+        <w:rPr>
+          <w:lang w:val="es-CR"/>
+        </w:rPr>
+        <w:t>Pre-condiciones</w:t>
+      </w:r>
+      <w:proofErr w:type="spellEnd"/>
+      <w:r>
+        <w:rPr>
+          <w:lang w:val="es-CR"/>
+        </w:rPr>
+        <w:t xml:space="preserve"> necesarias</w:t>
+      </w:r>
+    </w:p>
+    <w:p>
+      <w:pPr>
+        <w:pStyle w:val="ListParagraph"/>
+        <w:numPr>
+          <w:ilvl w:val="0"/>
+          <w:numId w:val="9"/>
+        </w:numPr>
+        <w:rPr>
+          <w:lang w:val="es-CR"/>
+        </w:rPr>
+      </w:pPr>
+      <w:r>
+        <w:rPr>
+          <w:lang w:val="es-CR"/>
+        </w:rPr>
+        <w:t>El usuario debe haber ingresado a su cuenta.</w:t>
+      </w:r>
+    </w:p>
+    <w:p>
+      <w:pPr>
+        <w:pStyle w:val="ListParagraph"/>
+        <w:numPr>
+          <w:ilvl w:val="0"/>
+          <w:numId w:val="9"/>
+        </w:numPr>
+        <w:rPr>
+          <w:lang w:val="es-CR"/>
+        </w:rPr>
+      </w:pPr>
+      <w:r>
+        <w:rPr>
+          <w:lang w:val="es-CR"/>
+        </w:rPr>
+        <w:t>El usuario debe haber descargado la aplicación en su teléfono.</w:t>
+      </w:r>
+    </w:p>
+    <w:p>
+      <w:pPr>
+        <w:pStyle w:val="Heading3"/>
+        <w:rPr>
+          <w:lang w:val="es-CR"/>
+        </w:rPr>
+      </w:pPr>
+      <w:r>
+        <w:rPr>
+          <w:lang w:val="es-CR"/>
+        </w:rPr>
+        <w:t xml:space="preserve"> </w:t>
+      </w:r>
+      <w:proofErr w:type="spellStart"/>
+      <w:proofErr w:type="gramStart"/>
+      <w:r>
+        <w:rPr>
+          <w:lang w:val="es-CR"/>
+        </w:rPr>
+        <w:t>Post-condiciones</w:t>
+      </w:r>
+      <w:proofErr w:type="spellEnd"/>
+      <w:proofErr w:type="gramEnd"/>
+      <w:r>
+        <w:rPr>
+          <w:lang w:val="es-CR"/>
+        </w:rPr>
+        <w:t xml:space="preserve"> esperadas</w:t>
+      </w:r>
+    </w:p>
+    <w:p>
+      <w:pPr>
+        <w:pStyle w:val="ListParagraph"/>
+        <w:numPr>
+          <w:ilvl w:val="0"/>
           <w:numId w:val="12"/>
         </w:numPr>
         <w:rPr>
@@ -2405,19 +3800,7 @@
         <w:rPr>
           <w:lang w:val="es-CR"/>
         </w:rPr>
-        <w:t xml:space="preserve"> </w:t>
-      </w:r>
-      <w:r>
-        <w:rPr>
-          <w:lang w:val="es-CR"/>
-        </w:rPr>
-        <w:t>para celular o browser</w:t>
-      </w:r>
-      <w:r>
-        <w:rPr>
-          <w:lang w:val="es-CR"/>
-        </w:rPr>
-        <w:t xml:space="preserve">. </w:t>
+        <w:t xml:space="preserve"> para celular o browser. </w:t>
       </w:r>
     </w:p>
     <w:p>
@@ -2435,13 +3818,7 @@
         <w:rPr>
           <w:lang w:val="es-CR"/>
         </w:rPr>
-        <w:t>La aplicación presenta un menú con ajustes y el historial como opciones</w:t>
-      </w:r>
-      <w:r>
-        <w:rPr>
-          <w:lang w:val="es-CR"/>
-        </w:rPr>
-        <w:t>.</w:t>
+        <w:t>La aplicación presenta un menú con ajustes y el historial como opciones.</w:t>
       </w:r>
     </w:p>
     <w:p>
@@ -2459,13 +3836,7 @@
         <w:rPr>
           <w:lang w:val="es-CR"/>
         </w:rPr>
-        <w:t>El usuario elije ajustes y configura la fecha y hora para los recordatorios</w:t>
-      </w:r>
-      <w:r>
-        <w:rPr>
-          <w:lang w:val="es-CR"/>
-        </w:rPr>
-        <w:t>.</w:t>
+        <w:t>El usuario elije ajustes y configura la fecha y hora para los recordatorios.</w:t>
       </w:r>
     </w:p>
     <w:p>
@@ -2607,6 +3978,7 @@
         <w:rPr>
           <w:lang w:val="es-CR"/>
         </w:rPr>
+        <w:lastRenderedPageBreak/>
         <w:t>El usuario debe haber configurado los recordatorios.</w:t>
       </w:r>
     </w:p>
@@ -2690,6 +4062,12 @@
           <w:lang w:val="es-CR"/>
         </w:rPr>
       </w:pPr>
+      <w:r>
+        <w:rPr>
+          <w:lang w:val="es-CR"/>
+        </w:rPr>
+        <w:br w:type="page"/>
+      </w:r>
     </w:p>
     <w:p>
       <w:pPr>
@@ -2702,6 +4080,7 @@
         <w:rPr>
           <w:lang w:val="es-CR"/>
         </w:rPr>
+        <w:lastRenderedPageBreak/>
         <w:t>Diagrama</w:t>
       </w:r>
       <w:r>
@@ -2732,9 +4111,9 @@
       </w:pPr>
       <w:r>
         <w:rPr>
-          <w:lang w:val="es-CR"/>
-        </w:rPr>
-        <w:lastRenderedPageBreak/>
+          <w:noProof/>
+          <w:lang w:val="es-CR"/>
+        </w:rPr>
         <w:drawing>
           <wp:inline distT="0" distB="0" distL="0" distR="0" wp14:anchorId="3734D9D3" wp14:editId="5D715467">
             <wp:extent cx="5943600" cy="6348095"/>
@@ -2780,6 +4159,7 @@
       </w:pPr>
       <w:r>
         <w:rPr>
+          <w:noProof/>
           <w:lang w:val="es-CR"/>
         </w:rPr>
         <w:lastRenderedPageBreak/>
@@ -2828,6 +4208,7 @@
       </w:pPr>
       <w:r>
         <w:rPr>
+          <w:noProof/>
           <w:lang w:val="es-CR"/>
         </w:rPr>
         <w:lastRenderedPageBreak/>
@@ -2876,6 +4257,7 @@
       </w:pPr>
       <w:r>
         <w:rPr>
+          <w:noProof/>
           <w:lang w:val="es-CR"/>
         </w:rPr>
         <w:lastRenderedPageBreak/>
@@ -3015,6 +4397,232 @@
     </w:lvl>
   </w:abstractNum>
   <w:abstractNum w:abstractNumId="1" w15:restartNumberingAfterBreak="0">
+    <w:nsid w:val="085E2474"/>
+    <w:multiLevelType w:val="hybridMultilevel"/>
+    <w:tmpl w:val="BAC6B9C6"/>
+    <w:lvl w:ilvl="0" w:tplc="140A0001">
+      <w:start w:val="1"/>
+      <w:numFmt w:val="bullet"/>
+      <w:lvlText w:val=""/>
+      <w:lvlJc w:val="left"/>
+      <w:pPr>
+        <w:ind w:left="720" w:hanging="360"/>
+      </w:pPr>
+      <w:rPr>
+        <w:rFonts w:ascii="Symbol" w:hAnsi="Symbol" w:hint="default"/>
+      </w:rPr>
+    </w:lvl>
+    <w:lvl w:ilvl="1" w:tplc="140A0003" w:tentative="1">
+      <w:start w:val="1"/>
+      <w:numFmt w:val="bullet"/>
+      <w:lvlText w:val="o"/>
+      <w:lvlJc w:val="left"/>
+      <w:pPr>
+        <w:ind w:left="1440" w:hanging="360"/>
+      </w:pPr>
+      <w:rPr>
+        <w:rFonts w:ascii="Courier New" w:hAnsi="Courier New" w:cs="Courier New" w:hint="default"/>
+      </w:rPr>
+    </w:lvl>
+    <w:lvl w:ilvl="2" w:tplc="140A0005" w:tentative="1">
+      <w:start w:val="1"/>
+      <w:numFmt w:val="bullet"/>
+      <w:lvlText w:val=""/>
+      <w:lvlJc w:val="left"/>
+      <w:pPr>
+        <w:ind w:left="2160" w:hanging="360"/>
+      </w:pPr>
+      <w:rPr>
+        <w:rFonts w:ascii="Wingdings" w:hAnsi="Wingdings" w:hint="default"/>
+      </w:rPr>
+    </w:lvl>
+    <w:lvl w:ilvl="3" w:tplc="140A0001" w:tentative="1">
+      <w:start w:val="1"/>
+      <w:numFmt w:val="bullet"/>
+      <w:lvlText w:val=""/>
+      <w:lvlJc w:val="left"/>
+      <w:pPr>
+        <w:ind w:left="2880" w:hanging="360"/>
+      </w:pPr>
+      <w:rPr>
+        <w:rFonts w:ascii="Symbol" w:hAnsi="Symbol" w:hint="default"/>
+      </w:rPr>
+    </w:lvl>
+    <w:lvl w:ilvl="4" w:tplc="140A0003" w:tentative="1">
+      <w:start w:val="1"/>
+      <w:numFmt w:val="bullet"/>
+      <w:lvlText w:val="o"/>
+      <w:lvlJc w:val="left"/>
+      <w:pPr>
+        <w:ind w:left="3600" w:hanging="360"/>
+      </w:pPr>
+      <w:rPr>
+        <w:rFonts w:ascii="Courier New" w:hAnsi="Courier New" w:cs="Courier New" w:hint="default"/>
+      </w:rPr>
+    </w:lvl>
+    <w:lvl w:ilvl="5" w:tplc="140A0005" w:tentative="1">
+      <w:start w:val="1"/>
+      <w:numFmt w:val="bullet"/>
+      <w:lvlText w:val=""/>
+      <w:lvlJc w:val="left"/>
+      <w:pPr>
+        <w:ind w:left="4320" w:hanging="360"/>
+      </w:pPr>
+      <w:rPr>
+        <w:rFonts w:ascii="Wingdings" w:hAnsi="Wingdings" w:hint="default"/>
+      </w:rPr>
+    </w:lvl>
+    <w:lvl w:ilvl="6" w:tplc="140A0001" w:tentative="1">
+      <w:start w:val="1"/>
+      <w:numFmt w:val="bullet"/>
+      <w:lvlText w:val=""/>
+      <w:lvlJc w:val="left"/>
+      <w:pPr>
+        <w:ind w:left="5040" w:hanging="360"/>
+      </w:pPr>
+      <w:rPr>
+        <w:rFonts w:ascii="Symbol" w:hAnsi="Symbol" w:hint="default"/>
+      </w:rPr>
+    </w:lvl>
+    <w:lvl w:ilvl="7" w:tplc="140A0003" w:tentative="1">
+      <w:start w:val="1"/>
+      <w:numFmt w:val="bullet"/>
+      <w:lvlText w:val="o"/>
+      <w:lvlJc w:val="left"/>
+      <w:pPr>
+        <w:ind w:left="5760" w:hanging="360"/>
+      </w:pPr>
+      <w:rPr>
+        <w:rFonts w:ascii="Courier New" w:hAnsi="Courier New" w:cs="Courier New" w:hint="default"/>
+      </w:rPr>
+    </w:lvl>
+    <w:lvl w:ilvl="8" w:tplc="140A0005" w:tentative="1">
+      <w:start w:val="1"/>
+      <w:numFmt w:val="bullet"/>
+      <w:lvlText w:val=""/>
+      <w:lvlJc w:val="left"/>
+      <w:pPr>
+        <w:ind w:left="6480" w:hanging="360"/>
+      </w:pPr>
+      <w:rPr>
+        <w:rFonts w:ascii="Wingdings" w:hAnsi="Wingdings" w:hint="default"/>
+      </w:rPr>
+    </w:lvl>
+  </w:abstractNum>
+  <w:abstractNum w:abstractNumId="2" w15:restartNumberingAfterBreak="0">
+    <w:nsid w:val="0F7D5FE3"/>
+    <w:multiLevelType w:val="hybridMultilevel"/>
+    <w:tmpl w:val="A4C23470"/>
+    <w:lvl w:ilvl="0" w:tplc="140A000F">
+      <w:start w:val="1"/>
+      <w:numFmt w:val="decimal"/>
+      <w:lvlText w:val="%1."/>
+      <w:lvlJc w:val="left"/>
+      <w:pPr>
+        <w:ind w:left="720" w:hanging="360"/>
+      </w:pPr>
+      <w:rPr>
+        <w:rFonts w:hint="default"/>
+      </w:rPr>
+    </w:lvl>
+    <w:lvl w:ilvl="1" w:tplc="140A0003" w:tentative="1">
+      <w:start w:val="1"/>
+      <w:numFmt w:val="bullet"/>
+      <w:lvlText w:val="o"/>
+      <w:lvlJc w:val="left"/>
+      <w:pPr>
+        <w:ind w:left="1440" w:hanging="360"/>
+      </w:pPr>
+      <w:rPr>
+        <w:rFonts w:ascii="Courier New" w:hAnsi="Courier New" w:cs="Courier New" w:hint="default"/>
+      </w:rPr>
+    </w:lvl>
+    <w:lvl w:ilvl="2" w:tplc="140A0005" w:tentative="1">
+      <w:start w:val="1"/>
+      <w:numFmt w:val="bullet"/>
+      <w:lvlText w:val=""/>
+      <w:lvlJc w:val="left"/>
+      <w:pPr>
+        <w:ind w:left="2160" w:hanging="360"/>
+      </w:pPr>
+      <w:rPr>
+        <w:rFonts w:ascii="Wingdings" w:hAnsi="Wingdings" w:hint="default"/>
+      </w:rPr>
+    </w:lvl>
+    <w:lvl w:ilvl="3" w:tplc="140A0001" w:tentative="1">
+      <w:start w:val="1"/>
+      <w:numFmt w:val="bullet"/>
+      <w:lvlText w:val=""/>
+      <w:lvlJc w:val="left"/>
+      <w:pPr>
+        <w:ind w:left="2880" w:hanging="360"/>
+      </w:pPr>
+      <w:rPr>
+        <w:rFonts w:ascii="Symbol" w:hAnsi="Symbol" w:hint="default"/>
+      </w:rPr>
+    </w:lvl>
+    <w:lvl w:ilvl="4" w:tplc="140A0003" w:tentative="1">
+      <w:start w:val="1"/>
+      <w:numFmt w:val="bullet"/>
+      <w:lvlText w:val="o"/>
+      <w:lvlJc w:val="left"/>
+      <w:pPr>
+        <w:ind w:left="3600" w:hanging="360"/>
+      </w:pPr>
+      <w:rPr>
+        <w:rFonts w:ascii="Courier New" w:hAnsi="Courier New" w:cs="Courier New" w:hint="default"/>
+      </w:rPr>
+    </w:lvl>
+    <w:lvl w:ilvl="5" w:tplc="140A0005" w:tentative="1">
+      <w:start w:val="1"/>
+      <w:numFmt w:val="bullet"/>
+      <w:lvlText w:val=""/>
+      <w:lvlJc w:val="left"/>
+      <w:pPr>
+        <w:ind w:left="4320" w:hanging="360"/>
+      </w:pPr>
+      <w:rPr>
+        <w:rFonts w:ascii="Wingdings" w:hAnsi="Wingdings" w:hint="default"/>
+      </w:rPr>
+    </w:lvl>
+    <w:lvl w:ilvl="6" w:tplc="140A0001" w:tentative="1">
+      <w:start w:val="1"/>
+      <w:numFmt w:val="bullet"/>
+      <w:lvlText w:val=""/>
+      <w:lvlJc w:val="left"/>
+      <w:pPr>
+        <w:ind w:left="5040" w:hanging="360"/>
+      </w:pPr>
+      <w:rPr>
+        <w:rFonts w:ascii="Symbol" w:hAnsi="Symbol" w:hint="default"/>
+      </w:rPr>
+    </w:lvl>
+    <w:lvl w:ilvl="7" w:tplc="140A0003" w:tentative="1">
+      <w:start w:val="1"/>
+      <w:numFmt w:val="bullet"/>
+      <w:lvlText w:val="o"/>
+      <w:lvlJc w:val="left"/>
+      <w:pPr>
+        <w:ind w:left="5760" w:hanging="360"/>
+      </w:pPr>
+      <w:rPr>
+        <w:rFonts w:ascii="Courier New" w:hAnsi="Courier New" w:cs="Courier New" w:hint="default"/>
+      </w:rPr>
+    </w:lvl>
+    <w:lvl w:ilvl="8" w:tplc="140A0005" w:tentative="1">
+      <w:start w:val="1"/>
+      <w:numFmt w:val="bullet"/>
+      <w:lvlText w:val=""/>
+      <w:lvlJc w:val="left"/>
+      <w:pPr>
+        <w:ind w:left="6480" w:hanging="360"/>
+      </w:pPr>
+      <w:rPr>
+        <w:rFonts w:ascii="Wingdings" w:hAnsi="Wingdings" w:hint="default"/>
+      </w:rPr>
+    </w:lvl>
+  </w:abstractNum>
+  <w:abstractNum w:abstractNumId="3" w15:restartNumberingAfterBreak="0">
     <w:nsid w:val="10D61B30"/>
     <w:multiLevelType w:val="hybridMultilevel"/>
     <w:tmpl w:val="882EDE38"/>
@@ -3127,7 +4735,7 @@
       </w:rPr>
     </w:lvl>
   </w:abstractNum>
-  <w:abstractNum w:abstractNumId="2" w15:restartNumberingAfterBreak="0">
+  <w:abstractNum w:abstractNumId="4" w15:restartNumberingAfterBreak="0">
     <w:nsid w:val="128B23C4"/>
     <w:multiLevelType w:val="hybridMultilevel"/>
     <w:tmpl w:val="9084A5EC"/>
@@ -3240,7 +4848,120 @@
       </w:rPr>
     </w:lvl>
   </w:abstractNum>
-  <w:abstractNum w:abstractNumId="3" w15:restartNumberingAfterBreak="0">
+  <w:abstractNum w:abstractNumId="5" w15:restartNumberingAfterBreak="0">
+    <w:nsid w:val="13E917CC"/>
+    <w:multiLevelType w:val="hybridMultilevel"/>
+    <w:tmpl w:val="2FECD848"/>
+    <w:lvl w:ilvl="0" w:tplc="140A0001">
+      <w:start w:val="1"/>
+      <w:numFmt w:val="bullet"/>
+      <w:lvlText w:val=""/>
+      <w:lvlJc w:val="left"/>
+      <w:pPr>
+        <w:ind w:left="720" w:hanging="360"/>
+      </w:pPr>
+      <w:rPr>
+        <w:rFonts w:ascii="Symbol" w:hAnsi="Symbol" w:hint="default"/>
+      </w:rPr>
+    </w:lvl>
+    <w:lvl w:ilvl="1" w:tplc="140A0003" w:tentative="1">
+      <w:start w:val="1"/>
+      <w:numFmt w:val="bullet"/>
+      <w:lvlText w:val="o"/>
+      <w:lvlJc w:val="left"/>
+      <w:pPr>
+        <w:ind w:left="1440" w:hanging="360"/>
+      </w:pPr>
+      <w:rPr>
+        <w:rFonts w:ascii="Courier New" w:hAnsi="Courier New" w:cs="Courier New" w:hint="default"/>
+      </w:rPr>
+    </w:lvl>
+    <w:lvl w:ilvl="2" w:tplc="140A0005" w:tentative="1">
+      <w:start w:val="1"/>
+      <w:numFmt w:val="bullet"/>
+      <w:lvlText w:val=""/>
+      <w:lvlJc w:val="left"/>
+      <w:pPr>
+        <w:ind w:left="2160" w:hanging="360"/>
+      </w:pPr>
+      <w:rPr>
+        <w:rFonts w:ascii="Wingdings" w:hAnsi="Wingdings" w:hint="default"/>
+      </w:rPr>
+    </w:lvl>
+    <w:lvl w:ilvl="3" w:tplc="140A0001" w:tentative="1">
+      <w:start w:val="1"/>
+      <w:numFmt w:val="bullet"/>
+      <w:lvlText w:val=""/>
+      <w:lvlJc w:val="left"/>
+      <w:pPr>
+        <w:ind w:left="2880" w:hanging="360"/>
+      </w:pPr>
+      <w:rPr>
+        <w:rFonts w:ascii="Symbol" w:hAnsi="Symbol" w:hint="default"/>
+      </w:rPr>
+    </w:lvl>
+    <w:lvl w:ilvl="4" w:tplc="140A0003" w:tentative="1">
+      <w:start w:val="1"/>
+      <w:numFmt w:val="bullet"/>
+      <w:lvlText w:val="o"/>
+      <w:lvlJc w:val="left"/>
+      <w:pPr>
+        <w:ind w:left="3600" w:hanging="360"/>
+      </w:pPr>
+      <w:rPr>
+        <w:rFonts w:ascii="Courier New" w:hAnsi="Courier New" w:cs="Courier New" w:hint="default"/>
+      </w:rPr>
+    </w:lvl>
+    <w:lvl w:ilvl="5" w:tplc="140A0005" w:tentative="1">
+      <w:start w:val="1"/>
+      <w:numFmt w:val="bullet"/>
+      <w:lvlText w:val=""/>
+      <w:lvlJc w:val="left"/>
+      <w:pPr>
+        <w:ind w:left="4320" w:hanging="360"/>
+      </w:pPr>
+      <w:rPr>
+        <w:rFonts w:ascii="Wingdings" w:hAnsi="Wingdings" w:hint="default"/>
+      </w:rPr>
+    </w:lvl>
+    <w:lvl w:ilvl="6" w:tplc="140A0001" w:tentative="1">
+      <w:start w:val="1"/>
+      <w:numFmt w:val="bullet"/>
+      <w:lvlText w:val=""/>
+      <w:lvlJc w:val="left"/>
+      <w:pPr>
+        <w:ind w:left="5040" w:hanging="360"/>
+      </w:pPr>
+      <w:rPr>
+        <w:rFonts w:ascii="Symbol" w:hAnsi="Symbol" w:hint="default"/>
+      </w:rPr>
+    </w:lvl>
+    <w:lvl w:ilvl="7" w:tplc="140A0003" w:tentative="1">
+      <w:start w:val="1"/>
+      <w:numFmt w:val="bullet"/>
+      <w:lvlText w:val="o"/>
+      <w:lvlJc w:val="left"/>
+      <w:pPr>
+        <w:ind w:left="5760" w:hanging="360"/>
+      </w:pPr>
+      <w:rPr>
+        <w:rFonts w:ascii="Courier New" w:hAnsi="Courier New" w:cs="Courier New" w:hint="default"/>
+      </w:rPr>
+    </w:lvl>
+    <w:lvl w:ilvl="8" w:tplc="140A0005" w:tentative="1">
+      <w:start w:val="1"/>
+      <w:numFmt w:val="bullet"/>
+      <w:lvlText w:val=""/>
+      <w:lvlJc w:val="left"/>
+      <w:pPr>
+        <w:ind w:left="6480" w:hanging="360"/>
+      </w:pPr>
+      <w:rPr>
+        <w:rFonts w:ascii="Wingdings" w:hAnsi="Wingdings" w:hint="default"/>
+      </w:rPr>
+    </w:lvl>
+  </w:abstractNum>
+  <w:abstractNum w:abstractNumId="6" w15:restartNumberingAfterBreak="0">
     <w:nsid w:val="14651DE1"/>
     <w:multiLevelType w:val="hybridMultilevel"/>
     <w:tmpl w:val="9E32533E"/>
@@ -3353,7 +5074,319 @@
       </w:rPr>
     </w:lvl>
   </w:abstractNum>
-  <w:abstractNum w:abstractNumId="4" w15:restartNumberingAfterBreak="0">
+  <w:abstractNum w:abstractNumId="7" w15:restartNumberingAfterBreak="0">
+    <w:nsid w:val="180A7D82"/>
+    <w:multiLevelType w:val="hybridMultilevel"/>
+    <w:tmpl w:val="852EA52C"/>
+    <w:lvl w:ilvl="0" w:tplc="140A000F">
+      <w:start w:val="1"/>
+      <w:numFmt w:val="decimal"/>
+      <w:lvlText w:val="%1."/>
+      <w:lvlJc w:val="left"/>
+      <w:pPr>
+        <w:ind w:left="720" w:hanging="360"/>
+      </w:pPr>
+    </w:lvl>
+    <w:lvl w:ilvl="1" w:tplc="140A0019" w:tentative="1">
+      <w:start w:val="1"/>
+      <w:numFmt w:val="lowerLetter"/>
+      <w:lvlText w:val="%2."/>
+      <w:lvlJc w:val="left"/>
+      <w:pPr>
+        <w:ind w:left="1440" w:hanging="360"/>
+      </w:pPr>
+    </w:lvl>
+    <w:lvl w:ilvl="2" w:tplc="140A001B" w:tentative="1">
+      <w:start w:val="1"/>
+      <w:numFmt w:val="lowerRoman"/>
+      <w:lvlText w:val="%3."/>
+      <w:lvlJc w:val="right"/>
+      <w:pPr>
+        <w:ind w:left="2160" w:hanging="180"/>
+      </w:pPr>
+    </w:lvl>
+    <w:lvl w:ilvl="3" w:tplc="140A000F" w:tentative="1">
+      <w:start w:val="1"/>
+      <w:numFmt w:val="decimal"/>
+      <w:lvlText w:val="%4."/>
+      <w:lvlJc w:val="left"/>
+      <w:pPr>
+        <w:ind w:left="2880" w:hanging="360"/>
+      </w:pPr>
+    </w:lvl>
+    <w:lvl w:ilvl="4" w:tplc="140A0019" w:tentative="1">
+      <w:start w:val="1"/>
+      <w:numFmt w:val="lowerLetter"/>
+      <w:lvlText w:val="%5."/>
+      <w:lvlJc w:val="left"/>
+      <w:pPr>
+        <w:ind w:left="3600" w:hanging="360"/>
+      </w:pPr>
+    </w:lvl>
+    <w:lvl w:ilvl="5" w:tplc="140A001B" w:tentative="1">
+      <w:start w:val="1"/>
+      <w:numFmt w:val="lowerRoman"/>
+      <w:lvlText w:val="%6."/>
+      <w:lvlJc w:val="right"/>
+      <w:pPr>
+        <w:ind w:left="4320" w:hanging="180"/>
+      </w:pPr>
+    </w:lvl>
+    <w:lvl w:ilvl="6" w:tplc="140A000F" w:tentative="1">
+      <w:start w:val="1"/>
+      <w:numFmt w:val="decimal"/>
+      <w:lvlText w:val="%7."/>
+      <w:lvlJc w:val="left"/>
+      <w:pPr>
+        <w:ind w:left="5040" w:hanging="360"/>
+      </w:pPr>
+    </w:lvl>
+    <w:lvl w:ilvl="7" w:tplc="140A0019" w:tentative="1">
+      <w:start w:val="1"/>
+      <w:numFmt w:val="lowerLetter"/>
+      <w:lvlText w:val="%8."/>
+      <w:lvlJc w:val="left"/>
+      <w:pPr>
+        <w:ind w:left="5760" w:hanging="360"/>
+      </w:pPr>
+    </w:lvl>
+    <w:lvl w:ilvl="8" w:tplc="140A001B" w:tentative="1">
+      <w:start w:val="1"/>
+      <w:numFmt w:val="lowerRoman"/>
+      <w:lvlText w:val="%9."/>
+      <w:lvlJc w:val="right"/>
+      <w:pPr>
+        <w:ind w:left="6480" w:hanging="180"/>
+      </w:pPr>
+    </w:lvl>
+  </w:abstractNum>
+  <w:abstractNum w:abstractNumId="8" w15:restartNumberingAfterBreak="0">
+    <w:nsid w:val="1DE21B20"/>
+    <w:multiLevelType w:val="hybridMultilevel"/>
+    <w:tmpl w:val="B5FE8642"/>
+    <w:lvl w:ilvl="0" w:tplc="140A0001">
+      <w:start w:val="1"/>
+      <w:numFmt w:val="bullet"/>
+      <w:lvlText w:val=""/>
+      <w:lvlJc w:val="left"/>
+      <w:pPr>
+        <w:ind w:left="720" w:hanging="360"/>
+      </w:pPr>
+      <w:rPr>
+        <w:rFonts w:ascii="Symbol" w:hAnsi="Symbol" w:hint="default"/>
+      </w:rPr>
+    </w:lvl>
+    <w:lvl w:ilvl="1" w:tplc="140A0003" w:tentative="1">
+      <w:start w:val="1"/>
+      <w:numFmt w:val="bullet"/>
+      <w:lvlText w:val="o"/>
+      <w:lvlJc w:val="left"/>
+      <w:pPr>
+        <w:ind w:left="1440" w:hanging="360"/>
+      </w:pPr>
+      <w:rPr>
+        <w:rFonts w:ascii="Courier New" w:hAnsi="Courier New" w:cs="Courier New" w:hint="default"/>
+      </w:rPr>
+    </w:lvl>
+    <w:lvl w:ilvl="2" w:tplc="140A0005" w:tentative="1">
+      <w:start w:val="1"/>
+      <w:numFmt w:val="bullet"/>
+      <w:lvlText w:val=""/>
+      <w:lvlJc w:val="left"/>
+      <w:pPr>
+        <w:ind w:left="2160" w:hanging="360"/>
+      </w:pPr>
+      <w:rPr>
+        <w:rFonts w:ascii="Wingdings" w:hAnsi="Wingdings" w:hint="default"/>
+      </w:rPr>
+    </w:lvl>
+    <w:lvl w:ilvl="3" w:tplc="140A0001" w:tentative="1">
+      <w:start w:val="1"/>
+      <w:numFmt w:val="bullet"/>
+      <w:lvlText w:val=""/>
+      <w:lvlJc w:val="left"/>
+      <w:pPr>
+        <w:ind w:left="2880" w:hanging="360"/>
+      </w:pPr>
+      <w:rPr>
+        <w:rFonts w:ascii="Symbol" w:hAnsi="Symbol" w:hint="default"/>
+      </w:rPr>
+    </w:lvl>
+    <w:lvl w:ilvl="4" w:tplc="140A0003" w:tentative="1">
+      <w:start w:val="1"/>
+      <w:numFmt w:val="bullet"/>
+      <w:lvlText w:val="o"/>
+      <w:lvlJc w:val="left"/>
+      <w:pPr>
+        <w:ind w:left="3600" w:hanging="360"/>
+      </w:pPr>
+      <w:rPr>
+        <w:rFonts w:ascii="Courier New" w:hAnsi="Courier New" w:cs="Courier New" w:hint="default"/>
+      </w:rPr>
+    </w:lvl>
+    <w:lvl w:ilvl="5" w:tplc="140A0005" w:tentative="1">
+      <w:start w:val="1"/>
+      <w:numFmt w:val="bullet"/>
+      <w:lvlText w:val=""/>
+      <w:lvlJc w:val="left"/>
+      <w:pPr>
+        <w:ind w:left="4320" w:hanging="360"/>
+      </w:pPr>
+      <w:rPr>
+        <w:rFonts w:ascii="Wingdings" w:hAnsi="Wingdings" w:hint="default"/>
+      </w:rPr>
+    </w:lvl>
+    <w:lvl w:ilvl="6" w:tplc="140A0001" w:tentative="1">
+      <w:start w:val="1"/>
+      <w:numFmt w:val="bullet"/>
+      <w:lvlText w:val=""/>
+      <w:lvlJc w:val="left"/>
+      <w:pPr>
+        <w:ind w:left="5040" w:hanging="360"/>
+      </w:pPr>
+      <w:rPr>
+        <w:rFonts w:ascii="Symbol" w:hAnsi="Symbol" w:hint="default"/>
+      </w:rPr>
+    </w:lvl>
+    <w:lvl w:ilvl="7" w:tplc="140A0003" w:tentative="1">
+      <w:start w:val="1"/>
+      <w:numFmt w:val="bullet"/>
+      <w:lvlText w:val="o"/>
+      <w:lvlJc w:val="left"/>
+      <w:pPr>
+        <w:ind w:left="5760" w:hanging="360"/>
+      </w:pPr>
+      <w:rPr>
+        <w:rFonts w:ascii="Courier New" w:hAnsi="Courier New" w:cs="Courier New" w:hint="default"/>
+      </w:rPr>
+    </w:lvl>
+    <w:lvl w:ilvl="8" w:tplc="140A0005" w:tentative="1">
+      <w:start w:val="1"/>
+      <w:numFmt w:val="bullet"/>
+      <w:lvlText w:val=""/>
+      <w:lvlJc w:val="left"/>
+      <w:pPr>
+        <w:ind w:left="6480" w:hanging="360"/>
+      </w:pPr>
+      <w:rPr>
+        <w:rFonts w:ascii="Wingdings" w:hAnsi="Wingdings" w:hint="default"/>
+      </w:rPr>
+    </w:lvl>
+  </w:abstractNum>
+  <w:abstractNum w:abstractNumId="9" w15:restartNumberingAfterBreak="0">
+    <w:nsid w:val="265C5D3A"/>
+    <w:multiLevelType w:val="hybridMultilevel"/>
+    <w:tmpl w:val="763A090C"/>
+    <w:lvl w:ilvl="0" w:tplc="140A000F">
+      <w:start w:val="1"/>
+      <w:numFmt w:val="decimal"/>
+      <w:lvlText w:val="%1."/>
+      <w:lvlJc w:val="left"/>
+      <w:pPr>
+        <w:ind w:left="720" w:hanging="360"/>
+      </w:pPr>
+      <w:rPr>
+        <w:rFonts w:hint="default"/>
+      </w:rPr>
+    </w:lvl>
+    <w:lvl w:ilvl="1" w:tplc="140A0003" w:tentative="1">
+      <w:start w:val="1"/>
+      <w:numFmt w:val="bullet"/>
+      <w:lvlText w:val="o"/>
+      <w:lvlJc w:val="left"/>
+      <w:pPr>
+        <w:ind w:left="1440" w:hanging="360"/>
+      </w:pPr>
+      <w:rPr>
+        <w:rFonts w:ascii="Courier New" w:hAnsi="Courier New" w:cs="Courier New" w:hint="default"/>
+      </w:rPr>
+    </w:lvl>
+    <w:lvl w:ilvl="2" w:tplc="140A0005" w:tentative="1">
+      <w:start w:val="1"/>
+      <w:numFmt w:val="bullet"/>
+      <w:lvlText w:val=""/>
+      <w:lvlJc w:val="left"/>
+      <w:pPr>
+        <w:ind w:left="2160" w:hanging="360"/>
+      </w:pPr>
+      <w:rPr>
+        <w:rFonts w:ascii="Wingdings" w:hAnsi="Wingdings" w:hint="default"/>
+      </w:rPr>
+    </w:lvl>
+    <w:lvl w:ilvl="3" w:tplc="140A0001" w:tentative="1">
+      <w:start w:val="1"/>
+      <w:numFmt w:val="bullet"/>
+      <w:lvlText w:val=""/>
+      <w:lvlJc w:val="left"/>
+      <w:pPr>
+        <w:ind w:left="2880" w:hanging="360"/>
+      </w:pPr>
+      <w:rPr>
+        <w:rFonts w:ascii="Symbol" w:hAnsi="Symbol" w:hint="default"/>
+      </w:rPr>
+    </w:lvl>
+    <w:lvl w:ilvl="4" w:tplc="140A0003" w:tentative="1">
+      <w:start w:val="1"/>
+      <w:numFmt w:val="bullet"/>
+      <w:lvlText w:val="o"/>
+      <w:lvlJc w:val="left"/>
+      <w:pPr>
+        <w:ind w:left="3600" w:hanging="360"/>
+      </w:pPr>
+      <w:rPr>
+        <w:rFonts w:ascii="Courier New" w:hAnsi="Courier New" w:cs="Courier New" w:hint="default"/>
+      </w:rPr>
+    </w:lvl>
+    <w:lvl w:ilvl="5" w:tplc="140A0005" w:tentative="1">
+      <w:start w:val="1"/>
+      <w:numFmt w:val="bullet"/>
+      <w:lvlText w:val=""/>
+      <w:lvlJc w:val="left"/>
+      <w:pPr>
+        <w:ind w:left="4320" w:hanging="360"/>
+      </w:pPr>
+      <w:rPr>
+        <w:rFonts w:ascii="Wingdings" w:hAnsi="Wingdings" w:hint="default"/>
+      </w:rPr>
+    </w:lvl>
+    <w:lvl w:ilvl="6" w:tplc="140A0001" w:tentative="1">
+      <w:start w:val="1"/>
+      <w:numFmt w:val="bullet"/>
+      <w:lvlText w:val=""/>
+      <w:lvlJc w:val="left"/>
+      <w:pPr>
+        <w:ind w:left="5040" w:hanging="360"/>
+      </w:pPr>
+      <w:rPr>
+        <w:rFonts w:ascii="Symbol" w:hAnsi="Symbol" w:hint="default"/>
+      </w:rPr>
+    </w:lvl>
+    <w:lvl w:ilvl="7" w:tplc="140A0003" w:tentative="1">
+      <w:start w:val="1"/>
+      <w:numFmt w:val="bullet"/>
+      <w:lvlText w:val="o"/>
+      <w:lvlJc w:val="left"/>
+      <w:pPr>
+        <w:ind w:left="5760" w:hanging="360"/>
+      </w:pPr>
+      <w:rPr>
+        <w:rFonts w:ascii="Courier New" w:hAnsi="Courier New" w:cs="Courier New" w:hint="default"/>
+      </w:rPr>
+    </w:lvl>
+    <w:lvl w:ilvl="8" w:tplc="140A0005" w:tentative="1">
+      <w:start w:val="1"/>
+      <w:numFmt w:val="bullet"/>
+      <w:lvlText w:val=""/>
+      <w:lvlJc w:val="left"/>
+      <w:pPr>
+        <w:ind w:left="6480" w:hanging="360"/>
+      </w:pPr>
+      <w:rPr>
+        <w:rFonts w:ascii="Wingdings" w:hAnsi="Wingdings" w:hint="default"/>
+      </w:rPr>
+    </w:lvl>
+  </w:abstractNum>
+  <w:abstractNum w:abstractNumId="10" w15:restartNumberingAfterBreak="0">
     <w:nsid w:val="29F43756"/>
     <w:multiLevelType w:val="hybridMultilevel"/>
     <w:tmpl w:val="44DABAEC"/>
@@ -3439,10 +5472,123 @@
       </w:pPr>
     </w:lvl>
   </w:abstractNum>
-  <w:abstractNum w:abstractNumId="5" w15:restartNumberingAfterBreak="0">
+  <w:abstractNum w:abstractNumId="11" w15:restartNumberingAfterBreak="0">
+    <w:nsid w:val="2B7D148A"/>
+    <w:multiLevelType w:val="hybridMultilevel"/>
+    <w:tmpl w:val="409272BC"/>
+    <w:lvl w:ilvl="0" w:tplc="140A0001">
+      <w:start w:val="1"/>
+      <w:numFmt w:val="bullet"/>
+      <w:lvlText w:val=""/>
+      <w:lvlJc w:val="left"/>
+      <w:pPr>
+        <w:ind w:left="720" w:hanging="360"/>
+      </w:pPr>
+      <w:rPr>
+        <w:rFonts w:ascii="Symbol" w:hAnsi="Symbol" w:hint="default"/>
+      </w:rPr>
+    </w:lvl>
+    <w:lvl w:ilvl="1" w:tplc="140A0003" w:tentative="1">
+      <w:start w:val="1"/>
+      <w:numFmt w:val="bullet"/>
+      <w:lvlText w:val="o"/>
+      <w:lvlJc w:val="left"/>
+      <w:pPr>
+        <w:ind w:left="1440" w:hanging="360"/>
+      </w:pPr>
+      <w:rPr>
+        <w:rFonts w:ascii="Courier New" w:hAnsi="Courier New" w:cs="Courier New" w:hint="default"/>
+      </w:rPr>
+    </w:lvl>
+    <w:lvl w:ilvl="2" w:tplc="140A0005" w:tentative="1">
+      <w:start w:val="1"/>
+      <w:numFmt w:val="bullet"/>
+      <w:lvlText w:val=""/>
+      <w:lvlJc w:val="left"/>
+      <w:pPr>
+        <w:ind w:left="2160" w:hanging="360"/>
+      </w:pPr>
+      <w:rPr>
+        <w:rFonts w:ascii="Wingdings" w:hAnsi="Wingdings" w:hint="default"/>
+      </w:rPr>
+    </w:lvl>
+    <w:lvl w:ilvl="3" w:tplc="140A0001" w:tentative="1">
+      <w:start w:val="1"/>
+      <w:numFmt w:val="bullet"/>
+      <w:lvlText w:val=""/>
+      <w:lvlJc w:val="left"/>
+      <w:pPr>
+        <w:ind w:left="2880" w:hanging="360"/>
+      </w:pPr>
+      <w:rPr>
+        <w:rFonts w:ascii="Symbol" w:hAnsi="Symbol" w:hint="default"/>
+      </w:rPr>
+    </w:lvl>
+    <w:lvl w:ilvl="4" w:tplc="140A0003" w:tentative="1">
+      <w:start w:val="1"/>
+      <w:numFmt w:val="bullet"/>
+      <w:lvlText w:val="o"/>
+      <w:lvlJc w:val="left"/>
+      <w:pPr>
+        <w:ind w:left="3600" w:hanging="360"/>
+      </w:pPr>
+      <w:rPr>
+        <w:rFonts w:ascii="Courier New" w:hAnsi="Courier New" w:cs="Courier New" w:hint="default"/>
+      </w:rPr>
+    </w:lvl>
+    <w:lvl w:ilvl="5" w:tplc="140A0005" w:tentative="1">
+      <w:start w:val="1"/>
+      <w:numFmt w:val="bullet"/>
+      <w:lvlText w:val=""/>
+      <w:lvlJc w:val="left"/>
+      <w:pPr>
+        <w:ind w:left="4320" w:hanging="360"/>
+      </w:pPr>
+      <w:rPr>
+        <w:rFonts w:ascii="Wingdings" w:hAnsi="Wingdings" w:hint="default"/>
+      </w:rPr>
+    </w:lvl>
+    <w:lvl w:ilvl="6" w:tplc="140A0001" w:tentative="1">
+      <w:start w:val="1"/>
+      <w:numFmt w:val="bullet"/>
+      <w:lvlText w:val=""/>
+      <w:lvlJc w:val="left"/>
+      <w:pPr>
+        <w:ind w:left="5040" w:hanging="360"/>
+      </w:pPr>
+      <w:rPr>
+        <w:rFonts w:ascii="Symbol" w:hAnsi="Symbol" w:hint="default"/>
+      </w:rPr>
+    </w:lvl>
+    <w:lvl w:ilvl="7" w:tplc="140A0003" w:tentative="1">
+      <w:start w:val="1"/>
+      <w:numFmt w:val="bullet"/>
+      <w:lvlText w:val="o"/>
+      <w:lvlJc w:val="left"/>
+      <w:pPr>
+        <w:ind w:left="5760" w:hanging="360"/>
+      </w:pPr>
+      <w:rPr>
+        <w:rFonts w:ascii="Courier New" w:hAnsi="Courier New" w:cs="Courier New" w:hint="default"/>
+      </w:rPr>
+    </w:lvl>
+    <w:lvl w:ilvl="8" w:tplc="140A0005" w:tentative="1">
+      <w:start w:val="1"/>
+      <w:numFmt w:val="bullet"/>
+      <w:lvlText w:val=""/>
+      <w:lvlJc w:val="left"/>
+      <w:pPr>
+        <w:ind w:left="6480" w:hanging="360"/>
+      </w:pPr>
+      <w:rPr>
+        <w:rFonts w:ascii="Wingdings" w:hAnsi="Wingdings" w:hint="default"/>
+      </w:rPr>
+    </w:lvl>
+  </w:abstractNum>
+  <w:abstractNum w:abstractNumId="12" w15:restartNumberingAfterBreak="0">
     <w:nsid w:val="2EC02DD1"/>
     <w:multiLevelType w:val="hybridMultilevel"/>
-    <w:tmpl w:val="507294AE"/>
+    <w:tmpl w:val="A3A2FFF0"/>
     <w:lvl w:ilvl="0" w:tplc="140A0001">
       <w:start w:val="1"/>
       <w:numFmt w:val="bullet"/>
@@ -3552,10 +5698,10 @@
       </w:rPr>
     </w:lvl>
   </w:abstractNum>
-  <w:abstractNum w:abstractNumId="6" w15:restartNumberingAfterBreak="0">
+  <w:abstractNum w:abstractNumId="13" w15:restartNumberingAfterBreak="0">
     <w:nsid w:val="30DF1A45"/>
     <w:multiLevelType w:val="hybridMultilevel"/>
-    <w:tmpl w:val="80A6FEC2"/>
+    <w:tmpl w:val="AC443F4C"/>
     <w:lvl w:ilvl="0" w:tplc="140A0001">
       <w:start w:val="1"/>
       <w:numFmt w:val="bullet"/>
@@ -3665,7 +5811,7 @@
       </w:rPr>
     </w:lvl>
   </w:abstractNum>
-  <w:abstractNum w:abstractNumId="7" w15:restartNumberingAfterBreak="0">
+  <w:abstractNum w:abstractNumId="14" w15:restartNumberingAfterBreak="0">
     <w:nsid w:val="3B7370F9"/>
     <w:multiLevelType w:val="hybridMultilevel"/>
     <w:tmpl w:val="7BCA7CC2"/>
@@ -3778,7 +5924,346 @@
       </w:rPr>
     </w:lvl>
   </w:abstractNum>
-  <w:abstractNum w:abstractNumId="8" w15:restartNumberingAfterBreak="0">
+  <w:abstractNum w:abstractNumId="15" w15:restartNumberingAfterBreak="0">
+    <w:nsid w:val="3D2B5F6D"/>
+    <w:multiLevelType w:val="hybridMultilevel"/>
+    <w:tmpl w:val="5842747C"/>
+    <w:lvl w:ilvl="0" w:tplc="140A0001">
+      <w:start w:val="1"/>
+      <w:numFmt w:val="bullet"/>
+      <w:lvlText w:val=""/>
+      <w:lvlJc w:val="left"/>
+      <w:pPr>
+        <w:ind w:left="720" w:hanging="360"/>
+      </w:pPr>
+      <w:rPr>
+        <w:rFonts w:ascii="Symbol" w:hAnsi="Symbol" w:hint="default"/>
+      </w:rPr>
+    </w:lvl>
+    <w:lvl w:ilvl="1" w:tplc="140A0003" w:tentative="1">
+      <w:start w:val="1"/>
+      <w:numFmt w:val="bullet"/>
+      <w:lvlText w:val="o"/>
+      <w:lvlJc w:val="left"/>
+      <w:pPr>
+        <w:ind w:left="1440" w:hanging="360"/>
+      </w:pPr>
+      <w:rPr>
+        <w:rFonts w:ascii="Courier New" w:hAnsi="Courier New" w:cs="Courier New" w:hint="default"/>
+      </w:rPr>
+    </w:lvl>
+    <w:lvl w:ilvl="2" w:tplc="140A0005" w:tentative="1">
+      <w:start w:val="1"/>
+      <w:numFmt w:val="bullet"/>
+      <w:lvlText w:val=""/>
+      <w:lvlJc w:val="left"/>
+      <w:pPr>
+        <w:ind w:left="2160" w:hanging="360"/>
+      </w:pPr>
+      <w:rPr>
+        <w:rFonts w:ascii="Wingdings" w:hAnsi="Wingdings" w:hint="default"/>
+      </w:rPr>
+    </w:lvl>
+    <w:lvl w:ilvl="3" w:tplc="140A0001" w:tentative="1">
+      <w:start w:val="1"/>
+      <w:numFmt w:val="bullet"/>
+      <w:lvlText w:val=""/>
+      <w:lvlJc w:val="left"/>
+      <w:pPr>
+        <w:ind w:left="2880" w:hanging="360"/>
+      </w:pPr>
+      <w:rPr>
+        <w:rFonts w:ascii="Symbol" w:hAnsi="Symbol" w:hint="default"/>
+      </w:rPr>
+    </w:lvl>
+    <w:lvl w:ilvl="4" w:tplc="140A0003" w:tentative="1">
+      <w:start w:val="1"/>
+      <w:numFmt w:val="bullet"/>
+      <w:lvlText w:val="o"/>
+      <w:lvlJc w:val="left"/>
+      <w:pPr>
+        <w:ind w:left="3600" w:hanging="360"/>
+      </w:pPr>
+      <w:rPr>
+        <w:rFonts w:ascii="Courier New" w:hAnsi="Courier New" w:cs="Courier New" w:hint="default"/>
+      </w:rPr>
+    </w:lvl>
+    <w:lvl w:ilvl="5" w:tplc="140A0005" w:tentative="1">
+      <w:start w:val="1"/>
+      <w:numFmt w:val="bullet"/>
+      <w:lvlText w:val=""/>
+      <w:lvlJc w:val="left"/>
+      <w:pPr>
+        <w:ind w:left="4320" w:hanging="360"/>
+      </w:pPr>
+      <w:rPr>
+        <w:rFonts w:ascii="Wingdings" w:hAnsi="Wingdings" w:hint="default"/>
+      </w:rPr>
+    </w:lvl>
+    <w:lvl w:ilvl="6" w:tplc="140A0001" w:tentative="1">
+      <w:start w:val="1"/>
+      <w:numFmt w:val="bullet"/>
+      <w:lvlText w:val=""/>
+      <w:lvlJc w:val="left"/>
+      <w:pPr>
+        <w:ind w:left="5040" w:hanging="360"/>
+      </w:pPr>
+      <w:rPr>
+        <w:rFonts w:ascii="Symbol" w:hAnsi="Symbol" w:hint="default"/>
+      </w:rPr>
+    </w:lvl>
+    <w:lvl w:ilvl="7" w:tplc="140A0003" w:tentative="1">
+      <w:start w:val="1"/>
+      <w:numFmt w:val="bullet"/>
+      <w:lvlText w:val="o"/>
+      <w:lvlJc w:val="left"/>
+      <w:pPr>
+        <w:ind w:left="5760" w:hanging="360"/>
+      </w:pPr>
+      <w:rPr>
+        <w:rFonts w:ascii="Courier New" w:hAnsi="Courier New" w:cs="Courier New" w:hint="default"/>
+      </w:rPr>
+    </w:lvl>
+    <w:lvl w:ilvl="8" w:tplc="140A0005" w:tentative="1">
+      <w:start w:val="1"/>
+      <w:numFmt w:val="bullet"/>
+      <w:lvlText w:val=""/>
+      <w:lvlJc w:val="left"/>
+      <w:pPr>
+        <w:ind w:left="6480" w:hanging="360"/>
+      </w:pPr>
+      <w:rPr>
+        <w:rFonts w:ascii="Wingdings" w:hAnsi="Wingdings" w:hint="default"/>
+      </w:rPr>
+    </w:lvl>
+  </w:abstractNum>
+  <w:abstractNum w:abstractNumId="16" w15:restartNumberingAfterBreak="0">
+    <w:nsid w:val="401E7352"/>
+    <w:multiLevelType w:val="hybridMultilevel"/>
+    <w:tmpl w:val="01241490"/>
+    <w:lvl w:ilvl="0" w:tplc="140A0001">
+      <w:start w:val="1"/>
+      <w:numFmt w:val="bullet"/>
+      <w:lvlText w:val=""/>
+      <w:lvlJc w:val="left"/>
+      <w:pPr>
+        <w:ind w:left="720" w:hanging="360"/>
+      </w:pPr>
+      <w:rPr>
+        <w:rFonts w:ascii="Symbol" w:hAnsi="Symbol" w:hint="default"/>
+      </w:rPr>
+    </w:lvl>
+    <w:lvl w:ilvl="1" w:tplc="140A0003" w:tentative="1">
+      <w:start w:val="1"/>
+      <w:numFmt w:val="bullet"/>
+      <w:lvlText w:val="o"/>
+      <w:lvlJc w:val="left"/>
+      <w:pPr>
+        <w:ind w:left="1440" w:hanging="360"/>
+      </w:pPr>
+      <w:rPr>
+        <w:rFonts w:ascii="Courier New" w:hAnsi="Courier New" w:cs="Courier New" w:hint="default"/>
+      </w:rPr>
+    </w:lvl>
+    <w:lvl w:ilvl="2" w:tplc="140A0005" w:tentative="1">
+      <w:start w:val="1"/>
+      <w:numFmt w:val="bullet"/>
+      <w:lvlText w:val=""/>
+      <w:lvlJc w:val="left"/>
+      <w:pPr>
+        <w:ind w:left="2160" w:hanging="360"/>
+      </w:pPr>
+      <w:rPr>
+        <w:rFonts w:ascii="Wingdings" w:hAnsi="Wingdings" w:hint="default"/>
+      </w:rPr>
+    </w:lvl>
+    <w:lvl w:ilvl="3" w:tplc="140A0001" w:tentative="1">
+      <w:start w:val="1"/>
+      <w:numFmt w:val="bullet"/>
+      <w:lvlText w:val=""/>
+      <w:lvlJc w:val="left"/>
+      <w:pPr>
+        <w:ind w:left="2880" w:hanging="360"/>
+      </w:pPr>
+      <w:rPr>
+        <w:rFonts w:ascii="Symbol" w:hAnsi="Symbol" w:hint="default"/>
+      </w:rPr>
+    </w:lvl>
+    <w:lvl w:ilvl="4" w:tplc="140A0003" w:tentative="1">
+      <w:start w:val="1"/>
+      <w:numFmt w:val="bullet"/>
+      <w:lvlText w:val="o"/>
+      <w:lvlJc w:val="left"/>
+      <w:pPr>
+        <w:ind w:left="3600" w:hanging="360"/>
+      </w:pPr>
+      <w:rPr>
+        <w:rFonts w:ascii="Courier New" w:hAnsi="Courier New" w:cs="Courier New" w:hint="default"/>
+      </w:rPr>
+    </w:lvl>
+    <w:lvl w:ilvl="5" w:tplc="140A0005" w:tentative="1">
+      <w:start w:val="1"/>
+      <w:numFmt w:val="bullet"/>
+      <w:lvlText w:val=""/>
+      <w:lvlJc w:val="left"/>
+      <w:pPr>
+        <w:ind w:left="4320" w:hanging="360"/>
+      </w:pPr>
+      <w:rPr>
+        <w:rFonts w:ascii="Wingdings" w:hAnsi="Wingdings" w:hint="default"/>
+      </w:rPr>
+    </w:lvl>
+    <w:lvl w:ilvl="6" w:tplc="140A0001" w:tentative="1">
+      <w:start w:val="1"/>
+      <w:numFmt w:val="bullet"/>
+      <w:lvlText w:val=""/>
+      <w:lvlJc w:val="left"/>
+      <w:pPr>
+        <w:ind w:left="5040" w:hanging="360"/>
+      </w:pPr>
+      <w:rPr>
+        <w:rFonts w:ascii="Symbol" w:hAnsi="Symbol" w:hint="default"/>
+      </w:rPr>
+    </w:lvl>
+    <w:lvl w:ilvl="7" w:tplc="140A0003" w:tentative="1">
+      <w:start w:val="1"/>
+      <w:numFmt w:val="bullet"/>
+      <w:lvlText w:val="o"/>
+      <w:lvlJc w:val="left"/>
+      <w:pPr>
+        <w:ind w:left="5760" w:hanging="360"/>
+      </w:pPr>
+      <w:rPr>
+        <w:rFonts w:ascii="Courier New" w:hAnsi="Courier New" w:cs="Courier New" w:hint="default"/>
+      </w:rPr>
+    </w:lvl>
+    <w:lvl w:ilvl="8" w:tplc="140A0005" w:tentative="1">
+      <w:start w:val="1"/>
+      <w:numFmt w:val="bullet"/>
+      <w:lvlText w:val=""/>
+      <w:lvlJc w:val="left"/>
+      <w:pPr>
+        <w:ind w:left="6480" w:hanging="360"/>
+      </w:pPr>
+      <w:rPr>
+        <w:rFonts w:ascii="Wingdings" w:hAnsi="Wingdings" w:hint="default"/>
+      </w:rPr>
+    </w:lvl>
+  </w:abstractNum>
+  <w:abstractNum w:abstractNumId="17" w15:restartNumberingAfterBreak="0">
+    <w:nsid w:val="427C4C22"/>
+    <w:multiLevelType w:val="hybridMultilevel"/>
+    <w:tmpl w:val="EB70B74A"/>
+    <w:lvl w:ilvl="0" w:tplc="140A000F">
+      <w:start w:val="1"/>
+      <w:numFmt w:val="decimal"/>
+      <w:lvlText w:val="%1."/>
+      <w:lvlJc w:val="left"/>
+      <w:pPr>
+        <w:ind w:left="720" w:hanging="360"/>
+      </w:pPr>
+      <w:rPr>
+        <w:rFonts w:hint="default"/>
+      </w:rPr>
+    </w:lvl>
+    <w:lvl w:ilvl="1" w:tplc="140A0003" w:tentative="1">
+      <w:start w:val="1"/>
+      <w:numFmt w:val="bullet"/>
+      <w:lvlText w:val="o"/>
+      <w:lvlJc w:val="left"/>
+      <w:pPr>
+        <w:ind w:left="1440" w:hanging="360"/>
+      </w:pPr>
+      <w:rPr>
+        <w:rFonts w:ascii="Courier New" w:hAnsi="Courier New" w:cs="Courier New" w:hint="default"/>
+      </w:rPr>
+    </w:lvl>
+    <w:lvl w:ilvl="2" w:tplc="140A0005" w:tentative="1">
+      <w:start w:val="1"/>
+      <w:numFmt w:val="bullet"/>
+      <w:lvlText w:val=""/>
+      <w:lvlJc w:val="left"/>
+      <w:pPr>
+        <w:ind w:left="2160" w:hanging="360"/>
+      </w:pPr>
+      <w:rPr>
+        <w:rFonts w:ascii="Wingdings" w:hAnsi="Wingdings" w:hint="default"/>
+      </w:rPr>
+    </w:lvl>
+    <w:lvl w:ilvl="3" w:tplc="140A0001" w:tentative="1">
+      <w:start w:val="1"/>
+      <w:numFmt w:val="bullet"/>
+      <w:lvlText w:val=""/>
+      <w:lvlJc w:val="left"/>
+      <w:pPr>
+        <w:ind w:left="2880" w:hanging="360"/>
+      </w:pPr>
+      <w:rPr>
+        <w:rFonts w:ascii="Symbol" w:hAnsi="Symbol" w:hint="default"/>
+      </w:rPr>
+    </w:lvl>
+    <w:lvl w:ilvl="4" w:tplc="140A0003" w:tentative="1">
+      <w:start w:val="1"/>
+      <w:numFmt w:val="bullet"/>
+      <w:lvlText w:val="o"/>
+      <w:lvlJc w:val="left"/>
+      <w:pPr>
+        <w:ind w:left="3600" w:hanging="360"/>
+      </w:pPr>
+      <w:rPr>
+        <w:rFonts w:ascii="Courier New" w:hAnsi="Courier New" w:cs="Courier New" w:hint="default"/>
+      </w:rPr>
+    </w:lvl>
+    <w:lvl w:ilvl="5" w:tplc="140A0005" w:tentative="1">
+      <w:start w:val="1"/>
+      <w:numFmt w:val="bullet"/>
+      <w:lvlText w:val=""/>
+      <w:lvlJc w:val="left"/>
+      <w:pPr>
+        <w:ind w:left="4320" w:hanging="360"/>
+      </w:pPr>
+      <w:rPr>
+        <w:rFonts w:ascii="Wingdings" w:hAnsi="Wingdings" w:hint="default"/>
+      </w:rPr>
+    </w:lvl>
+    <w:lvl w:ilvl="6" w:tplc="140A0001" w:tentative="1">
+      <w:start w:val="1"/>
+      <w:numFmt w:val="bullet"/>
+      <w:lvlText w:val=""/>
+      <w:lvlJc w:val="left"/>
+      <w:pPr>
+        <w:ind w:left="5040" w:hanging="360"/>
+      </w:pPr>
+      <w:rPr>
+        <w:rFonts w:ascii="Symbol" w:hAnsi="Symbol" w:hint="default"/>
+      </w:rPr>
+    </w:lvl>
+    <w:lvl w:ilvl="7" w:tplc="140A0003" w:tentative="1">
+      <w:start w:val="1"/>
+      <w:numFmt w:val="bullet"/>
+      <w:lvlText w:val="o"/>
+      <w:lvlJc w:val="left"/>
+      <w:pPr>
+        <w:ind w:left="5760" w:hanging="360"/>
+      </w:pPr>
+      <w:rPr>
+        <w:rFonts w:ascii="Courier New" w:hAnsi="Courier New" w:cs="Courier New" w:hint="default"/>
+      </w:rPr>
+    </w:lvl>
+    <w:lvl w:ilvl="8" w:tplc="140A0005" w:tentative="1">
+      <w:start w:val="1"/>
+      <w:numFmt w:val="bullet"/>
+      <w:lvlText w:val=""/>
+      <w:lvlJc w:val="left"/>
+      <w:pPr>
+        <w:ind w:left="6480" w:hanging="360"/>
+      </w:pPr>
+      <w:rPr>
+        <w:rFonts w:ascii="Wingdings" w:hAnsi="Wingdings" w:hint="default"/>
+      </w:rPr>
+    </w:lvl>
+  </w:abstractNum>
+  <w:abstractNum w:abstractNumId="18" w15:restartNumberingAfterBreak="0">
     <w:nsid w:val="437C3067"/>
     <w:multiLevelType w:val="hybridMultilevel"/>
     <w:tmpl w:val="44DABAEC"/>
@@ -3864,7 +6349,7 @@
       </w:pPr>
     </w:lvl>
   </w:abstractNum>
-  <w:abstractNum w:abstractNumId="9" w15:restartNumberingAfterBreak="0">
+  <w:abstractNum w:abstractNumId="19" w15:restartNumberingAfterBreak="0">
     <w:nsid w:val="4A381CAF"/>
     <w:multiLevelType w:val="hybridMultilevel"/>
     <w:tmpl w:val="3F6C5FEA"/>
@@ -3950,7 +6435,7 @@
       </w:pPr>
     </w:lvl>
   </w:abstractNum>
-  <w:abstractNum w:abstractNumId="10" w15:restartNumberingAfterBreak="0">
+  <w:abstractNum w:abstractNumId="20" w15:restartNumberingAfterBreak="0">
     <w:nsid w:val="534F3CC8"/>
     <w:multiLevelType w:val="hybridMultilevel"/>
     <w:tmpl w:val="2654E4CA"/>
@@ -4063,7 +6548,120 @@
       </w:rPr>
     </w:lvl>
   </w:abstractNum>
-  <w:abstractNum w:abstractNumId="11" w15:restartNumberingAfterBreak="0">
+  <w:abstractNum w:abstractNumId="21" w15:restartNumberingAfterBreak="0">
+    <w:nsid w:val="5F8533ED"/>
+    <w:multiLevelType w:val="hybridMultilevel"/>
+    <w:tmpl w:val="576AD00E"/>
+    <w:lvl w:ilvl="0" w:tplc="140A0001">
+      <w:start w:val="1"/>
+      <w:numFmt w:val="bullet"/>
+      <w:lvlText w:val=""/>
+      <w:lvlJc w:val="left"/>
+      <w:pPr>
+        <w:ind w:left="720" w:hanging="360"/>
+      </w:pPr>
+      <w:rPr>
+        <w:rFonts w:ascii="Symbol" w:hAnsi="Symbol" w:hint="default"/>
+      </w:rPr>
+    </w:lvl>
+    <w:lvl w:ilvl="1" w:tplc="140A0003" w:tentative="1">
+      <w:start w:val="1"/>
+      <w:numFmt w:val="bullet"/>
+      <w:lvlText w:val="o"/>
+      <w:lvlJc w:val="left"/>
+      <w:pPr>
+        <w:ind w:left="1440" w:hanging="360"/>
+      </w:pPr>
+      <w:rPr>
+        <w:rFonts w:ascii="Courier New" w:hAnsi="Courier New" w:cs="Courier New" w:hint="default"/>
+      </w:rPr>
+    </w:lvl>
+    <w:lvl w:ilvl="2" w:tplc="140A0005" w:tentative="1">
+      <w:start w:val="1"/>
+      <w:numFmt w:val="bullet"/>
+      <w:lvlText w:val=""/>
+      <w:lvlJc w:val="left"/>
+      <w:pPr>
+        <w:ind w:left="2160" w:hanging="360"/>
+      </w:pPr>
+      <w:rPr>
+        <w:rFonts w:ascii="Wingdings" w:hAnsi="Wingdings" w:hint="default"/>
+      </w:rPr>
+    </w:lvl>
+    <w:lvl w:ilvl="3" w:tplc="140A0001" w:tentative="1">
+      <w:start w:val="1"/>
+      <w:numFmt w:val="bullet"/>
+      <w:lvlText w:val=""/>
+      <w:lvlJc w:val="left"/>
+      <w:pPr>
+        <w:ind w:left="2880" w:hanging="360"/>
+      </w:pPr>
+      <w:rPr>
+        <w:rFonts w:ascii="Symbol" w:hAnsi="Symbol" w:hint="default"/>
+      </w:rPr>
+    </w:lvl>
+    <w:lvl w:ilvl="4" w:tplc="140A0003" w:tentative="1">
+      <w:start w:val="1"/>
+      <w:numFmt w:val="bullet"/>
+      <w:lvlText w:val="o"/>
+      <w:lvlJc w:val="left"/>
+      <w:pPr>
+        <w:ind w:left="3600" w:hanging="360"/>
+      </w:pPr>
+      <w:rPr>
+        <w:rFonts w:ascii="Courier New" w:hAnsi="Courier New" w:cs="Courier New" w:hint="default"/>
+      </w:rPr>
+    </w:lvl>
+    <w:lvl w:ilvl="5" w:tplc="140A0005" w:tentative="1">
+      <w:start w:val="1"/>
+      <w:numFmt w:val="bullet"/>
+      <w:lvlText w:val=""/>
+      <w:lvlJc w:val="left"/>
+      <w:pPr>
+        <w:ind w:left="4320" w:hanging="360"/>
+      </w:pPr>
+      <w:rPr>
+        <w:rFonts w:ascii="Wingdings" w:hAnsi="Wingdings" w:hint="default"/>
+      </w:rPr>
+    </w:lvl>
+    <w:lvl w:ilvl="6" w:tplc="140A0001" w:tentative="1">
+      <w:start w:val="1"/>
+      <w:numFmt w:val="bullet"/>
+      <w:lvlText w:val=""/>
+      <w:lvlJc w:val="left"/>
+      <w:pPr>
+        <w:ind w:left="5040" w:hanging="360"/>
+      </w:pPr>
+      <w:rPr>
+        <w:rFonts w:ascii="Symbol" w:hAnsi="Symbol" w:hint="default"/>
+      </w:rPr>
+    </w:lvl>
+    <w:lvl w:ilvl="7" w:tplc="140A0003" w:tentative="1">
+      <w:start w:val="1"/>
+      <w:numFmt w:val="bullet"/>
+      <w:lvlText w:val="o"/>
+      <w:lvlJc w:val="left"/>
+      <w:pPr>
+        <w:ind w:left="5760" w:hanging="360"/>
+      </w:pPr>
+      <w:rPr>
+        <w:rFonts w:ascii="Courier New" w:hAnsi="Courier New" w:cs="Courier New" w:hint="default"/>
+      </w:rPr>
+    </w:lvl>
+    <w:lvl w:ilvl="8" w:tplc="140A0005" w:tentative="1">
+      <w:start w:val="1"/>
+      <w:numFmt w:val="bullet"/>
+      <w:lvlText w:val=""/>
+      <w:lvlJc w:val="left"/>
+      <w:pPr>
+        <w:ind w:left="6480" w:hanging="360"/>
+      </w:pPr>
+      <w:rPr>
+        <w:rFonts w:ascii="Wingdings" w:hAnsi="Wingdings" w:hint="default"/>
+      </w:rPr>
+    </w:lvl>
+  </w:abstractNum>
+  <w:abstractNum w:abstractNumId="22" w15:restartNumberingAfterBreak="0">
     <w:nsid w:val="61CA4009"/>
     <w:multiLevelType w:val="hybridMultilevel"/>
     <w:tmpl w:val="C8563202"/>
@@ -4149,7 +6747,7 @@
       </w:pPr>
     </w:lvl>
   </w:abstractNum>
-  <w:abstractNum w:abstractNumId="12" w15:restartNumberingAfterBreak="0">
+  <w:abstractNum w:abstractNumId="23" w15:restartNumberingAfterBreak="0">
     <w:nsid w:val="63B26930"/>
     <w:multiLevelType w:val="hybridMultilevel"/>
     <w:tmpl w:val="4AD08914"/>
@@ -4235,7 +6833,120 @@
       </w:pPr>
     </w:lvl>
   </w:abstractNum>
-  <w:abstractNum w:abstractNumId="13" w15:restartNumberingAfterBreak="0">
+  <w:abstractNum w:abstractNumId="24" w15:restartNumberingAfterBreak="0">
+    <w:nsid w:val="6803134B"/>
+    <w:multiLevelType w:val="hybridMultilevel"/>
+    <w:tmpl w:val="9C1423F2"/>
+    <w:lvl w:ilvl="0" w:tplc="140A0001">
+      <w:start w:val="1"/>
+      <w:numFmt w:val="bullet"/>
+      <w:lvlText w:val=""/>
+      <w:lvlJc w:val="left"/>
+      <w:pPr>
+        <w:ind w:left="720" w:hanging="360"/>
+      </w:pPr>
+      <w:rPr>
+        <w:rFonts w:ascii="Symbol" w:hAnsi="Symbol" w:hint="default"/>
+      </w:rPr>
+    </w:lvl>
+    <w:lvl w:ilvl="1" w:tplc="140A0003" w:tentative="1">
+      <w:start w:val="1"/>
+      <w:numFmt w:val="bullet"/>
+      <w:lvlText w:val="o"/>
+      <w:lvlJc w:val="left"/>
+      <w:pPr>
+        <w:ind w:left="1440" w:hanging="360"/>
+      </w:pPr>
+      <w:rPr>
+        <w:rFonts w:ascii="Courier New" w:hAnsi="Courier New" w:cs="Courier New" w:hint="default"/>
+      </w:rPr>
+    </w:lvl>
+    <w:lvl w:ilvl="2" w:tplc="140A0005" w:tentative="1">
+      <w:start w:val="1"/>
+      <w:numFmt w:val="bullet"/>
+      <w:lvlText w:val=""/>
+      <w:lvlJc w:val="left"/>
+      <w:pPr>
+        <w:ind w:left="2160" w:hanging="360"/>
+      </w:pPr>
+      <w:rPr>
+        <w:rFonts w:ascii="Wingdings" w:hAnsi="Wingdings" w:hint="default"/>
+      </w:rPr>
+    </w:lvl>
+    <w:lvl w:ilvl="3" w:tplc="140A0001" w:tentative="1">
+      <w:start w:val="1"/>
+      <w:numFmt w:val="bullet"/>
+      <w:lvlText w:val=""/>
+      <w:lvlJc w:val="left"/>
+      <w:pPr>
+        <w:ind w:left="2880" w:hanging="360"/>
+      </w:pPr>
+      <w:rPr>
+        <w:rFonts w:ascii="Symbol" w:hAnsi="Symbol" w:hint="default"/>
+      </w:rPr>
+    </w:lvl>
+    <w:lvl w:ilvl="4" w:tplc="140A0003" w:tentative="1">
+      <w:start w:val="1"/>
+      <w:numFmt w:val="bullet"/>
+      <w:lvlText w:val="o"/>
+      <w:lvlJc w:val="left"/>
+      <w:pPr>
+        <w:ind w:left="3600" w:hanging="360"/>
+      </w:pPr>
+      <w:rPr>
+        <w:rFonts w:ascii="Courier New" w:hAnsi="Courier New" w:cs="Courier New" w:hint="default"/>
+      </w:rPr>
+    </w:lvl>
+    <w:lvl w:ilvl="5" w:tplc="140A0005" w:tentative="1">
+      <w:start w:val="1"/>
+      <w:numFmt w:val="bullet"/>
+      <w:lvlText w:val=""/>
+      <w:lvlJc w:val="left"/>
+      <w:pPr>
+        <w:ind w:left="4320" w:hanging="360"/>
+      </w:pPr>
+      <w:rPr>
+        <w:rFonts w:ascii="Wingdings" w:hAnsi="Wingdings" w:hint="default"/>
+      </w:rPr>
+    </w:lvl>
+    <w:lvl w:ilvl="6" w:tplc="140A0001" w:tentative="1">
+      <w:start w:val="1"/>
+      <w:numFmt w:val="bullet"/>
+      <w:lvlText w:val=""/>
+      <w:lvlJc w:val="left"/>
+      <w:pPr>
+        <w:ind w:left="5040" w:hanging="360"/>
+      </w:pPr>
+      <w:rPr>
+        <w:rFonts w:ascii="Symbol" w:hAnsi="Symbol" w:hint="default"/>
+      </w:rPr>
+    </w:lvl>
+    <w:lvl w:ilvl="7" w:tplc="140A0003" w:tentative="1">
+      <w:start w:val="1"/>
+      <w:numFmt w:val="bullet"/>
+      <w:lvlText w:val="o"/>
+      <w:lvlJc w:val="left"/>
+      <w:pPr>
+        <w:ind w:left="5760" w:hanging="360"/>
+      </w:pPr>
+      <w:rPr>
+        <w:rFonts w:ascii="Courier New" w:hAnsi="Courier New" w:cs="Courier New" w:hint="default"/>
+      </w:rPr>
+    </w:lvl>
+    <w:lvl w:ilvl="8" w:tplc="140A0005" w:tentative="1">
+      <w:start w:val="1"/>
+      <w:numFmt w:val="bullet"/>
+      <w:lvlText w:val=""/>
+      <w:lvlJc w:val="left"/>
+      <w:pPr>
+        <w:ind w:left="6480" w:hanging="360"/>
+      </w:pPr>
+      <w:rPr>
+        <w:rFonts w:ascii="Wingdings" w:hAnsi="Wingdings" w:hint="default"/>
+      </w:rPr>
+    </w:lvl>
+  </w:abstractNum>
+  <w:abstractNum w:abstractNumId="25" w15:restartNumberingAfterBreak="0">
     <w:nsid w:val="68391AC6"/>
     <w:multiLevelType w:val="hybridMultilevel"/>
     <w:tmpl w:val="C6CC2FC0"/>
@@ -4321,7 +7032,7 @@
       </w:pPr>
     </w:lvl>
   </w:abstractNum>
-  <w:abstractNum w:abstractNumId="14" w15:restartNumberingAfterBreak="0">
+  <w:abstractNum w:abstractNumId="26" w15:restartNumberingAfterBreak="0">
     <w:nsid w:val="6E306EFF"/>
     <w:multiLevelType w:val="hybridMultilevel"/>
     <w:tmpl w:val="44DABAEC"/>
@@ -4407,10 +7118,10 @@
       </w:pPr>
     </w:lvl>
   </w:abstractNum>
-  <w:abstractNum w:abstractNumId="15" w15:restartNumberingAfterBreak="0">
+  <w:abstractNum w:abstractNumId="27" w15:restartNumberingAfterBreak="0">
     <w:nsid w:val="76B02259"/>
     <w:multiLevelType w:val="hybridMultilevel"/>
-    <w:tmpl w:val="91FCEEB0"/>
+    <w:tmpl w:val="9E829080"/>
     <w:lvl w:ilvl="0" w:tplc="140A0001">
       <w:start w:val="1"/>
       <w:numFmt w:val="bullet"/>
@@ -4518,55 +7229,180 @@
       <w:rPr>
         <w:rFonts w:ascii="Wingdings" w:hAnsi="Wingdings" w:hint="default"/>
       </w:rPr>
+    </w:lvl>
+  </w:abstractNum>
+  <w:abstractNum w:abstractNumId="28" w15:restartNumberingAfterBreak="0">
+    <w:nsid w:val="789C5AD5"/>
+    <w:multiLevelType w:val="hybridMultilevel"/>
+    <w:tmpl w:val="ED880048"/>
+    <w:lvl w:ilvl="0" w:tplc="140A000F">
+      <w:start w:val="1"/>
+      <w:numFmt w:val="decimal"/>
+      <w:lvlText w:val="%1."/>
+      <w:lvlJc w:val="left"/>
+      <w:pPr>
+        <w:ind w:left="720" w:hanging="360"/>
+      </w:pPr>
+    </w:lvl>
+    <w:lvl w:ilvl="1" w:tplc="140A0019" w:tentative="1">
+      <w:start w:val="1"/>
+      <w:numFmt w:val="lowerLetter"/>
+      <w:lvlText w:val="%2."/>
+      <w:lvlJc w:val="left"/>
+      <w:pPr>
+        <w:ind w:left="1440" w:hanging="360"/>
+      </w:pPr>
+    </w:lvl>
+    <w:lvl w:ilvl="2" w:tplc="140A001B" w:tentative="1">
+      <w:start w:val="1"/>
+      <w:numFmt w:val="lowerRoman"/>
+      <w:lvlText w:val="%3."/>
+      <w:lvlJc w:val="right"/>
+      <w:pPr>
+        <w:ind w:left="2160" w:hanging="180"/>
+      </w:pPr>
+    </w:lvl>
+    <w:lvl w:ilvl="3" w:tplc="140A000F" w:tentative="1">
+      <w:start w:val="1"/>
+      <w:numFmt w:val="decimal"/>
+      <w:lvlText w:val="%4."/>
+      <w:lvlJc w:val="left"/>
+      <w:pPr>
+        <w:ind w:left="2880" w:hanging="360"/>
+      </w:pPr>
+    </w:lvl>
+    <w:lvl w:ilvl="4" w:tplc="140A0019" w:tentative="1">
+      <w:start w:val="1"/>
+      <w:numFmt w:val="lowerLetter"/>
+      <w:lvlText w:val="%5."/>
+      <w:lvlJc w:val="left"/>
+      <w:pPr>
+        <w:ind w:left="3600" w:hanging="360"/>
+      </w:pPr>
+    </w:lvl>
+    <w:lvl w:ilvl="5" w:tplc="140A001B" w:tentative="1">
+      <w:start w:val="1"/>
+      <w:numFmt w:val="lowerRoman"/>
+      <w:lvlText w:val="%6."/>
+      <w:lvlJc w:val="right"/>
+      <w:pPr>
+        <w:ind w:left="4320" w:hanging="180"/>
+      </w:pPr>
+    </w:lvl>
+    <w:lvl w:ilvl="6" w:tplc="140A000F" w:tentative="1">
+      <w:start w:val="1"/>
+      <w:numFmt w:val="decimal"/>
+      <w:lvlText w:val="%7."/>
+      <w:lvlJc w:val="left"/>
+      <w:pPr>
+        <w:ind w:left="5040" w:hanging="360"/>
+      </w:pPr>
+    </w:lvl>
+    <w:lvl w:ilvl="7" w:tplc="140A0019" w:tentative="1">
+      <w:start w:val="1"/>
+      <w:numFmt w:val="lowerLetter"/>
+      <w:lvlText w:val="%8."/>
+      <w:lvlJc w:val="left"/>
+      <w:pPr>
+        <w:ind w:left="5760" w:hanging="360"/>
+      </w:pPr>
+    </w:lvl>
+    <w:lvl w:ilvl="8" w:tplc="140A001B" w:tentative="1">
+      <w:start w:val="1"/>
+      <w:numFmt w:val="lowerRoman"/>
+      <w:lvlText w:val="%9."/>
+      <w:lvlJc w:val="right"/>
+      <w:pPr>
+        <w:ind w:left="6480" w:hanging="180"/>
+      </w:pPr>
     </w:lvl>
   </w:abstractNum>
   <w:num w:numId="1">
-    <w:abstractNumId w:val="2"/>
+    <w:abstractNumId w:val="4"/>
   </w:num>
   <w:num w:numId="2">
-    <w:abstractNumId w:val="1"/>
+    <w:abstractNumId w:val="3"/>
   </w:num>
   <w:num w:numId="3">
-    <w:abstractNumId w:val="9"/>
+    <w:abstractNumId w:val="19"/>
   </w:num>
   <w:num w:numId="4">
-    <w:abstractNumId w:val="4"/>
+    <w:abstractNumId w:val="10"/>
   </w:num>
   <w:num w:numId="5">
-    <w:abstractNumId w:val="7"/>
+    <w:abstractNumId w:val="14"/>
   </w:num>
   <w:num w:numId="6">
+    <w:abstractNumId w:val="23"/>
+  </w:num>
+  <w:num w:numId="7">
+    <w:abstractNumId w:val="13"/>
+  </w:num>
+  <w:num w:numId="8">
+    <w:abstractNumId w:val="27"/>
+  </w:num>
+  <w:num w:numId="9">
     <w:abstractNumId w:val="12"/>
   </w:num>
-  <w:num w:numId="7">
-    <w:abstractNumId w:val="6"/>
-  </w:num>
-  <w:num w:numId="8">
-    <w:abstractNumId w:val="15"/>
-  </w:num>
-  <w:num w:numId="9">
-    <w:abstractNumId w:val="5"/>
-  </w:num>
   <w:num w:numId="10">
-    <w:abstractNumId w:val="11"/>
+    <w:abstractNumId w:val="22"/>
   </w:num>
   <w:num w:numId="11">
-    <w:abstractNumId w:val="14"/>
+    <w:abstractNumId w:val="26"/>
   </w:num>
   <w:num w:numId="12">
-    <w:abstractNumId w:val="3"/>
+    <w:abstractNumId w:val="6"/>
   </w:num>
   <w:num w:numId="13">
     <w:abstractNumId w:val="0"/>
   </w:num>
   <w:num w:numId="14">
-    <w:abstractNumId w:val="10"/>
+    <w:abstractNumId w:val="20"/>
   </w:num>
   <w:num w:numId="15">
-    <w:abstractNumId w:val="13"/>
+    <w:abstractNumId w:val="25"/>
   </w:num>
   <w:num w:numId="16">
+    <w:abstractNumId w:val="18"/>
+  </w:num>
+  <w:num w:numId="17">
+    <w:abstractNumId w:val="24"/>
+  </w:num>
+  <w:num w:numId="18">
+    <w:abstractNumId w:val="16"/>
+  </w:num>
+  <w:num w:numId="19">
+    <w:abstractNumId w:val="11"/>
+  </w:num>
+  <w:num w:numId="20">
     <w:abstractNumId w:val="8"/>
+  </w:num>
+  <w:num w:numId="21">
+    <w:abstractNumId w:val="5"/>
+  </w:num>
+  <w:num w:numId="22">
+    <w:abstractNumId w:val="1"/>
+  </w:num>
+  <w:num w:numId="23">
+    <w:abstractNumId w:val="17"/>
+  </w:num>
+  <w:num w:numId="24">
+    <w:abstractNumId w:val="9"/>
+  </w:num>
+  <w:num w:numId="25">
+    <w:abstractNumId w:val="2"/>
+  </w:num>
+  <w:num w:numId="26">
+    <w:abstractNumId w:val="7"/>
+  </w:num>
+  <w:num w:numId="27">
+    <w:abstractNumId w:val="15"/>
+  </w:num>
+  <w:num w:numId="28">
+    <w:abstractNumId w:val="21"/>
+  </w:num>
+  <w:num w:numId="29">
+    <w:abstractNumId w:val="28"/>
   </w:num>
 </w:numbering>
 </file>

</xml_diff>